<commit_message>
Refactor authorization and access control sections of theoretical part.
</commit_message>
<xml_diff>
--- a/Diplomski rad - Rajo Gajic.docx
+++ b/Diplomski rad - Rajo Gajic.docx
@@ -13881,13 +13881,49 @@
         <w:rPr>
           <w:lang w:val="bs-Latn-BA"/>
         </w:rPr>
-        <w:t>ju, redirektovan je na autenti</w:t>
-      </w:r>
-      <w:r>
-        <w:rPr>
-          <w:lang w:val="bs-Latn-BA"/>
-        </w:rPr>
-        <w:t>kacijski domen. S obzirom na to da je korisnik već ulogovan pod tim domenom, može odmah biti redirektovan na izvo</w:t>
+        <w:t xml:space="preserve">ju, </w:t>
+      </w:r>
+      <w:r>
+        <w:rPr>
+          <w:lang w:val="bs-Latn-BA"/>
+        </w:rPr>
+        <w:t>preusmjeren</w:t>
+      </w:r>
+      <w:r>
+        <w:rPr>
+          <w:lang w:val="bs-Latn-BA"/>
+        </w:rPr>
+        <w:t xml:space="preserve"> je na autenti</w:t>
+      </w:r>
+      <w:r>
+        <w:rPr>
+          <w:lang w:val="bs-Latn-BA"/>
+        </w:rPr>
+        <w:t xml:space="preserve">kacijski domen. S obzirom na to da je korisnik već </w:t>
+      </w:r>
+      <w:r>
+        <w:rPr>
+          <w:lang w:val="bs-Latn-BA"/>
+        </w:rPr>
+        <w:t>prijavljen</w:t>
+      </w:r>
+      <w:r>
+        <w:rPr>
+          <w:lang w:val="bs-Latn-BA"/>
+        </w:rPr>
+        <w:t xml:space="preserve"> pod tim domenom, može odmah biti </w:t>
+      </w:r>
+      <w:r>
+        <w:rPr>
+          <w:lang w:val="bs-Latn-BA"/>
+        </w:rPr>
+        <w:t>preusmjeren</w:t>
+      </w:r>
+      <w:r>
+        <w:rPr>
+          <w:lang w:val="bs-Latn-BA"/>
+        </w:rPr>
+        <w:t xml:space="preserve"> na izvo</w:t>
       </w:r>
       <w:r>
         <w:rPr>
@@ -13899,19 +13935,55 @@
         <w:rPr>
           <w:lang w:val="bs-Latn-BA"/>
         </w:rPr>
-        <w:t xml:space="preserve">kacijski token. Takav scenario, </w:t>
-      </w:r>
-      <w:r>
-        <w:rPr>
-          <w:lang w:val="bs-Latn-BA"/>
-        </w:rPr>
-        <w:t>u kom</w:t>
-      </w:r>
-      <w:r>
-        <w:rPr>
-          <w:lang w:val="bs-Latn-BA"/>
-        </w:rPr>
-        <w:t xml:space="preserve"> se za prijavu korisnika koristi SSO server, prikazan je na </w:t>
+        <w:t xml:space="preserve">kacijski token. </w:t>
+      </w:r>
+      <w:r>
+        <w:rPr>
+          <w:lang w:val="bs-Latn-BA"/>
+        </w:rPr>
+        <w:t>Uobičajeni s</w:t>
+      </w:r>
+      <w:r>
+        <w:rPr>
+          <w:lang w:val="bs-Latn-BA"/>
+        </w:rPr>
+        <w:t>cenario prijav</w:t>
+      </w:r>
+      <w:r>
+        <w:rPr>
+          <w:lang w:val="bs-Latn-BA"/>
+        </w:rPr>
+        <w:t>e</w:t>
+      </w:r>
+      <w:r>
+        <w:rPr>
+          <w:lang w:val="bs-Latn-BA"/>
+        </w:rPr>
+        <w:t xml:space="preserve"> korisnika </w:t>
+      </w:r>
+      <w:r>
+        <w:rPr>
+          <w:lang w:val="bs-Latn-BA"/>
+        </w:rPr>
+        <w:t xml:space="preserve">upotrebom </w:t>
+      </w:r>
+      <w:r>
+        <w:rPr>
+          <w:lang w:val="bs-Latn-BA"/>
+        </w:rPr>
+        <w:t>SSO server</w:t>
+      </w:r>
+      <w:r>
+        <w:rPr>
+          <w:lang w:val="bs-Latn-BA"/>
+        </w:rPr>
+        <w:t>a</w:t>
+      </w:r>
+      <w:r>
+        <w:rPr>
+          <w:lang w:val="bs-Latn-BA"/>
+        </w:rPr>
+        <w:t xml:space="preserve">, prikazan je na </w:t>
       </w:r>
       <w:r>
         <w:rPr>
@@ -17271,15 +17343,43 @@
         <w:rPr>
           <w:lang w:val="bs-Latn-BA"/>
         </w:rPr>
-        <w:t xml:space="preserve"> scenariju, korisnik prvo odlazi na domen1 na kom još uvijek nije prijavljen, zbog čega se vrši preusmjeravanje na autentikacioni domen odnosno SSO server. Ukoliko korisnik nije bio prijavljen u okviru njega (sesijski kolačić nije dostupan), korisnik se prvo autentikuje na centralnom autentikacionom serveru gdje dobija svoju sesiju i odgovarajući kolačić. Nakon toga, on se preusmjerava nazad na izvorni domen, zajedno sa autentikacijskim tokenom, na osnovu kog se vrši autentikaciju te čuvanje kolačića i u okviru domena1, s obizirom na to da token sadrži sve informacije potrebne za to. Sada, ukoliko korisnik posjeti domen2 u okviru kog još uvijek nije prijavljen, ponovo se vrši preusmjeravanje na SSO server. Međutim, kako je korisnik ovaj put već prijavljen u okviru njega, odnosno posjeduje sesijski kolačić koji drži informaciju o sesiji u okviru koje je on autentikovan na SSO server</w:t>
-      </w:r>
-      <w:bookmarkStart w:id="6" w:name="_GoBack"/>
-      <w:bookmarkEnd w:id="6"/>
-      <w:r>
-        <w:rPr>
-          <w:lang w:val="bs-Latn-BA"/>
-        </w:rPr>
-        <w:t>, nije potrebna ponovna identifikacija korisnika, već se on automatski preusmjerava na izvorni domen zajedno sa tokenom. Autentikacijski domen ponovo sadrži informacije neophodne za autentikaciju korisnika, ali ovaj put u okviru domena2, nakon čega se sam token koristi te korisnik autentikuje i u okviru njega.</w:t>
+        <w:t xml:space="preserve"> scenariju, korisnik prvo odlazi na domen1 na kom još uvijek nije prijavljen, zbog čega se vrši preusmjeravanje na autentikacioni domen odnosno SSO server. Ukoliko korisnik nije bio prijavljen u okviru njega (sesijski kolačić nije dostupan), korisnik se prvo autentikuje na centralnom autentikacionom serveru gdje dobija svoju sesiju i odgovarajući kolačić. Nakon toga, on se preusmjerava nazad na izvorni domen, zajedno sa autentikacijskim tokenom, na osnovu kog se vrši autentikaciju </w:t>
+      </w:r>
+      <w:r>
+        <w:rPr>
+          <w:lang w:val="bs-Latn-BA"/>
+        </w:rPr>
+        <w:t>i čuvanje kolačića</w:t>
+      </w:r>
+      <w:r>
+        <w:rPr>
+          <w:lang w:val="bs-Latn-BA"/>
+        </w:rPr>
+        <w:t xml:space="preserve"> u okviru domena1, s obizirom na to da token sadrži sve informacije potrebne za to. Sada, ukoliko korisnik posjeti domen2 u okviru kog još uvijek nije prijavljen, ponovo se vrši preusmjeravanje na SSO server. Međutim, kako je korisnik ovaj put već prijavljen u okviru njega, odnosno posjeduje sesijski kolačić koji drži informaciju o sesiji u okviru koje je on autentikovan na SSO server, nije potrebna ponovna identifikacija korisnika, već se on automatski preusmjerava na izvorni domen zajedno sa tokenom. Autentikacijski domen ponovo sadrži informacije neophodne za autentikaciju korisnika, ali ovaj put u okviru domena2, </w:t>
+      </w:r>
+      <w:r>
+        <w:rPr>
+          <w:lang w:val="bs-Latn-BA"/>
+        </w:rPr>
+        <w:t>tako da se</w:t>
+      </w:r>
+      <w:r>
+        <w:rPr>
+          <w:lang w:val="bs-Latn-BA"/>
+        </w:rPr>
+        <w:t xml:space="preserve"> token koristi </w:t>
+      </w:r>
+      <w:r>
+        <w:rPr>
+          <w:lang w:val="bs-Latn-BA"/>
+        </w:rPr>
+        <w:t>za autentikaciju</w:t>
+      </w:r>
+      <w:r>
+        <w:rPr>
+          <w:lang w:val="bs-Latn-BA"/>
+        </w:rPr>
+        <w:t xml:space="preserve"> i u okviru njega.</w:t>
       </w:r>
     </w:p>
     <w:p>
@@ -17313,7 +17413,37 @@
         <w:rPr>
           <w:lang w:val="bs-Latn-BA"/>
         </w:rPr>
-        <w:t xml:space="preserve">kacije kako za korisnike tako i za IT administratore. Ukoliko se koristi SSO sistem, dovoljno je da korisnik samo jednom unese korisničko ime i lozinku kako bi dobio pristup na vise aplikacija. Korisnicima se dodjeljuju prava pristupa određenim aplikacijama, i biće u stanju da pristupe tim aplikacijama kada unesu svoje pristupne podatke, što eliminiše višestruke unose i prijavu. SSO takođe smanjuje vrijeme i cijenu uređivanja velikog broja lozinki za IT osoblje. </w:t>
+        <w:t xml:space="preserve">kacije kako za korisnike tako i za IT administratore. Ukoliko se koristi SSO sistem, dovoljno je da korisnik samo jednom unese korisničko ime i lozinku kako bi dobio pristup na vise aplikacija. Korisnicima se </w:t>
+      </w:r>
+      <w:r>
+        <w:rPr>
+          <w:lang w:val="bs-Latn-BA"/>
+        </w:rPr>
+        <w:t>posle</w:t>
+      </w:r>
+      <w:r>
+        <w:rPr>
+          <w:lang w:val="bs-Latn-BA"/>
+        </w:rPr>
+        <w:t xml:space="preserve"> registracije </w:t>
+      </w:r>
+      <w:r>
+        <w:rPr>
+          <w:lang w:val="bs-Latn-BA"/>
+        </w:rPr>
+        <w:t xml:space="preserve">dodjeljuju prava pristupa određenim aplikacijama, </w:t>
+      </w:r>
+      <w:r>
+        <w:rPr>
+          <w:lang w:val="bs-Latn-BA"/>
+        </w:rPr>
+        <w:t>nakon čega su u</w:t>
+      </w:r>
+      <w:r>
+        <w:rPr>
+          <w:lang w:val="bs-Latn-BA"/>
+        </w:rPr>
+        <w:t xml:space="preserve"> stanju da pristupe tim aplikacijama kada unesu svoje pristupne podatke, što eliminiše višestruke unose i prijavu. SSO takođe smanjuje vrijeme i cijenu uređivanja velikog broja lozinki za IT osoblje. </w:t>
       </w:r>
     </w:p>
     <w:p>
@@ -17434,7 +17564,7 @@
           <w:lang w:val="bs-Latn-BA"/>
         </w:rPr>
       </w:pPr>
-      <w:bookmarkStart w:id="7" w:name="_Toc499388301"/>
+      <w:bookmarkStart w:id="6" w:name="_Toc499388301"/>
       <w:r>
         <w:rPr>
           <w:lang w:val="bs-Latn-BA"/>
@@ -17442,6 +17572,29 @@
         <w:lastRenderedPageBreak/>
         <w:t>AUTORIZACIJA I KONTROLA PRISTUPA</w:t>
       </w:r>
+      <w:bookmarkEnd w:id="6"/>
+    </w:p>
+    <w:p>
+      <w:pPr>
+        <w:rPr>
+          <w:lang w:val="bs-Latn-BA"/>
+        </w:rPr>
+      </w:pPr>
+    </w:p>
+    <w:p>
+      <w:pPr>
+        <w:pStyle w:val="Heading2"/>
+        <w:rPr>
+          <w:lang w:val="bs-Latn-BA"/>
+        </w:rPr>
+      </w:pPr>
+      <w:bookmarkStart w:id="7" w:name="_Toc499388302"/>
+      <w:r>
+        <w:rPr>
+          <w:lang w:val="bs-Latn-BA"/>
+        </w:rPr>
+        <w:t>Autorizacija</w:t>
+      </w:r>
       <w:bookmarkEnd w:id="7"/>
     </w:p>
     <w:p>
@@ -17453,197 +17606,517 @@
     </w:p>
     <w:p>
       <w:pPr>
+        <w:jc w:val="both"/>
+        <w:rPr>
+          <w:lang w:val="bs-Latn-BA"/>
+        </w:rPr>
+      </w:pPr>
+      <w:r>
+        <w:rPr>
+          <w:lang w:val="bs-Latn-BA"/>
+        </w:rPr>
+        <w:t>Autorizacija</w:t>
+      </w:r>
+      <w:r>
+        <w:rPr>
+          <w:lang w:val="bs-Latn-BA"/>
+        </w:rPr>
+        <w:t xml:space="preserve"> je proces dodjeljivanja dozvola</w:t>
+      </w:r>
+      <w:r>
+        <w:rPr>
+          <w:lang w:val="bs-Latn-BA"/>
+        </w:rPr>
+        <w:t xml:space="preserve"> nekome da uradi ili posjeduje nešto. U višekorisničkim računarskim sistemima, sistem administrator definiše koji korisnici imaju pristup sistemu i koje privilegije posjeduju</w:t>
+      </w:r>
+      <w:r>
+        <w:rPr>
+          <w:lang w:val="bs-Latn-BA"/>
+        </w:rPr>
+        <w:t xml:space="preserve"> u okviru njega</w:t>
+      </w:r>
+      <w:r>
+        <w:rPr>
+          <w:lang w:val="bs-Latn-BA"/>
+        </w:rPr>
+        <w:t xml:space="preserve"> (kao što su pristup određenim direktorijima, trajanje i vrijeme pristupa, količina skladišnog prostora itd.)</w:t>
+      </w:r>
+      <w:r>
+        <w:rPr>
+          <w:lang w:val="bs-Latn-BA"/>
+        </w:rPr>
+        <w:t xml:space="preserve">. </w:t>
+      </w:r>
+      <w:r>
+        <w:rPr>
+          <w:lang w:val="bs-Latn-BA"/>
+        </w:rPr>
+        <w:t>Nakon prijave</w:t>
+      </w:r>
+      <w:r>
+        <w:rPr>
+          <w:lang w:val="bs-Latn-BA"/>
+        </w:rPr>
+        <w:t xml:space="preserve"> u računarski operativni sistem ili aplikaciju, </w:t>
+      </w:r>
+      <w:r>
+        <w:rPr>
+          <w:lang w:val="bs-Latn-BA"/>
+        </w:rPr>
+        <w:t>identifikovati</w:t>
+      </w:r>
+      <w:r>
+        <w:rPr>
+          <w:lang w:val="bs-Latn-BA"/>
+        </w:rPr>
+        <w:t xml:space="preserve"> će se</w:t>
+      </w:r>
+      <w:r>
+        <w:rPr>
+          <w:lang w:val="bs-Latn-BA"/>
+        </w:rPr>
+        <w:t xml:space="preserve"> kojim resursima korisnik može pristupiti tokom sesije. </w:t>
+      </w:r>
+      <w:r>
+        <w:rPr>
+          <w:lang w:val="bs-Latn-BA"/>
+        </w:rPr>
+        <w:t>Prema tome, autori</w:t>
+      </w:r>
+      <w:r>
+        <w:rPr>
+          <w:lang w:val="bs-Latn-BA"/>
+        </w:rPr>
+        <w:t>z</w:t>
+      </w:r>
+      <w:r>
+        <w:rPr>
+          <w:lang w:val="bs-Latn-BA"/>
+        </w:rPr>
+        <w:t xml:space="preserve">aciju </w:t>
+      </w:r>
+      <w:r>
+        <w:rPr>
+          <w:lang w:val="bs-Latn-BA"/>
+        </w:rPr>
+        <w:t>je moguće</w:t>
+      </w:r>
+      <w:r>
+        <w:rPr>
+          <w:lang w:val="bs-Latn-BA"/>
+        </w:rPr>
+        <w:t xml:space="preserve"> posmatrati i kao početna podešavanja dozvola </w:t>
+      </w:r>
+      <w:r>
+        <w:rPr>
+          <w:lang w:val="bs-Latn-BA"/>
+        </w:rPr>
+        <w:t xml:space="preserve">definisana </w:t>
+      </w:r>
+      <w:r>
+        <w:rPr>
+          <w:lang w:val="bs-Latn-BA"/>
+        </w:rPr>
+        <w:t>od</w:t>
+      </w:r>
+      <w:r>
+        <w:rPr>
+          <w:lang w:val="bs-Latn-BA"/>
+        </w:rPr>
+        <w:t xml:space="preserve"> strane sistem administratora</w:t>
+      </w:r>
+      <w:r>
+        <w:rPr>
+          <w:lang w:val="bs-Latn-BA"/>
+        </w:rPr>
+        <w:t>,</w:t>
+      </w:r>
+      <w:r>
+        <w:rPr>
+          <w:lang w:val="bs-Latn-BA"/>
+        </w:rPr>
+        <w:t xml:space="preserve"> i </w:t>
+      </w:r>
+      <w:r>
+        <w:rPr>
+          <w:lang w:val="bs-Latn-BA"/>
+        </w:rPr>
+        <w:t xml:space="preserve">kao </w:t>
+      </w:r>
+      <w:r>
+        <w:rPr>
+          <w:lang w:val="bs-Latn-BA"/>
+        </w:rPr>
+        <w:t>provjeru dozvola koje se dod</w:t>
+      </w:r>
+      <w:r>
+        <w:rPr>
+          <w:lang w:val="bs-Latn-BA"/>
+        </w:rPr>
+        <w:t xml:space="preserve">jeljuju korisniku </w:t>
+      </w:r>
+      <w:r>
+        <w:rPr>
+          <w:lang w:val="bs-Latn-BA"/>
+        </w:rPr>
+        <w:t>nakon što</w:t>
+      </w:r>
+      <w:r>
+        <w:rPr>
+          <w:lang w:val="bs-Latn-BA"/>
+        </w:rPr>
+        <w:t xml:space="preserve"> </w:t>
+      </w:r>
+      <w:r>
+        <w:rPr>
+          <w:lang w:val="bs-Latn-BA"/>
+        </w:rPr>
+        <w:t>je</w:t>
+      </w:r>
+      <w:r>
+        <w:rPr>
+          <w:lang w:val="bs-Latn-BA"/>
+        </w:rPr>
+        <w:t xml:space="preserve"> dobio pristup sistemu.</w:t>
+      </w:r>
+      <w:r>
+        <w:rPr>
+          <w:lang w:val="bs-Latn-BA"/>
+        </w:rPr>
+        <w:t xml:space="preserve"> </w:t>
+      </w:r>
+    </w:p>
+    <w:p>
+      <w:pPr>
+        <w:jc w:val="both"/>
+        <w:rPr>
+          <w:lang w:val="bs-Latn-BA"/>
+        </w:rPr>
+      </w:pPr>
+    </w:p>
+    <w:p>
+      <w:pPr>
+        <w:jc w:val="both"/>
+        <w:rPr>
+          <w:lang w:val="bs-Latn-BA"/>
+        </w:rPr>
+      </w:pPr>
+      <w:r>
+        <w:rPr>
+          <w:lang w:val="bs-Latn-BA"/>
+        </w:rPr>
+        <w:t>Autenti</w:t>
+      </w:r>
+      <w:r>
+        <w:rPr>
+          <w:lang w:val="bs-Latn-BA"/>
+        </w:rPr>
+        <w:t xml:space="preserve">kacija provjerava identitet korisnika i omogućava autorizaciju. </w:t>
+      </w:r>
+      <w:r>
+        <w:rPr>
+          <w:lang w:val="bs-Latn-BA"/>
+        </w:rPr>
+        <w:t xml:space="preserve">Autorizacijska pravila diktiraju šta korisnik ima pravo da izvršava. Npr. bilo koja mušterija banke može kreirati svoj nalog kako bi pristupila online sistemu banke, ali autorizaciona pravila </w:t>
+      </w:r>
+      <w:r>
+        <w:rPr>
+          <w:lang w:val="bs-Latn-BA"/>
+        </w:rPr>
+        <w:t>banke moraju da se pobrinu da</w:t>
+      </w:r>
+      <w:r>
+        <w:rPr>
+          <w:lang w:val="bs-Latn-BA"/>
+        </w:rPr>
+        <w:t xml:space="preserve"> samo taj korisnik ima pravo pristupa svom ličnom nalogu nakon što se potvrdi njegov identitet. </w:t>
+      </w:r>
+      <w:r>
+        <w:rPr>
+          <w:lang w:val="bs-Latn-BA"/>
+        </w:rPr>
+        <w:t xml:space="preserve">Jednostavno rečeno, autorizacija je proces sprovođenja pravila: određivanje kojim vrstama ili funkcionalnostima aktivnosti, resursa ili usluga korisnik ima pristup. </w:t>
+      </w:r>
+      <w:r>
+        <w:rPr>
+          <w:lang w:val="bs-Latn-BA"/>
+        </w:rPr>
+        <w:t>Uobičajeno, autorizacija se dešava u okviru procesa</w:t>
+      </w:r>
+      <w:r>
+        <w:rPr>
+          <w:lang w:val="bs-Latn-BA"/>
+        </w:rPr>
+        <w:t xml:space="preserve"> autenti</w:t>
+      </w:r>
+      <w:r>
+        <w:rPr>
+          <w:lang w:val="bs-Latn-BA"/>
+        </w:rPr>
+        <w:t>kacije. Nakon što</w:t>
+      </w:r>
+      <w:r>
+        <w:rPr>
+          <w:lang w:val="bs-Latn-BA"/>
+        </w:rPr>
+        <w:t xml:space="preserve"> se korisnik autenti</w:t>
+      </w:r>
+      <w:r>
+        <w:rPr>
+          <w:lang w:val="bs-Latn-BA"/>
+        </w:rPr>
+        <w:t xml:space="preserve">kuje, mogu mu se odobriti različiti </w:t>
+      </w:r>
+      <w:r>
+        <w:rPr>
+          <w:lang w:val="bs-Latn-BA"/>
+        </w:rPr>
+        <w:t>tipovi pristupa ili aktivnosti.</w:t>
+      </w:r>
+    </w:p>
+    <w:p>
+      <w:pPr>
+        <w:jc w:val="both"/>
+        <w:rPr>
+          <w:lang w:val="bs-Latn-BA"/>
+        </w:rPr>
+      </w:pPr>
+    </w:p>
+    <w:p>
+      <w:pPr>
+        <w:jc w:val="both"/>
+        <w:rPr>
+          <w:lang w:val="bs-Latn-BA"/>
+        </w:rPr>
+      </w:pPr>
+      <w:r>
+        <w:rPr>
+          <w:lang w:val="bs-Latn-BA"/>
+        </w:rPr>
+        <w:t>Autorizacija može biti primijenjena u</w:t>
+      </w:r>
+      <w:r>
+        <w:rPr>
+          <w:lang w:val="bs-Latn-BA"/>
+        </w:rPr>
+        <w:t xml:space="preserve"> mnogo</w:t>
+      </w:r>
+      <w:r>
+        <w:rPr>
+          <w:lang w:val="bs-Latn-BA"/>
+        </w:rPr>
+        <w:t xml:space="preserve"> složenijem obliku nego što </w:t>
+      </w:r>
+      <w:r>
+        <w:rPr>
+          <w:lang w:val="bs-Latn-BA"/>
+        </w:rPr>
+        <w:t>je to npr. pravo</w:t>
+      </w:r>
+      <w:r>
+        <w:rPr>
+          <w:lang w:val="bs-Latn-BA"/>
+        </w:rPr>
+        <w:t xml:space="preserve"> pristupa web sajtu ili internoj mreži kompanije. </w:t>
+      </w:r>
+      <w:r>
+        <w:rPr>
+          <w:lang w:val="bs-Latn-BA"/>
+        </w:rPr>
+        <w:t xml:space="preserve"> </w:t>
+      </w:r>
+      <w:r>
+        <w:rPr>
+          <w:lang w:val="bs-Latn-BA"/>
+        </w:rPr>
+        <w:t xml:space="preserve">Korisnički nalog može biti uključen u grupu naloga koji dijele zajednička autorizacijska pravila. </w:t>
+      </w:r>
+      <w:r>
+        <w:rPr>
+          <w:lang w:val="bs-Latn-BA"/>
+        </w:rPr>
+        <w:t>Npr. recimo da postoji baza podataka koja sadrži transakcije kupaca ali i njihove lične podatke i podatke o kreditnoj kartici. Trgovac bi mogao kreira</w:t>
+      </w:r>
+      <w:r>
+        <w:rPr>
+          <w:lang w:val="bs-Latn-BA"/>
+        </w:rPr>
+        <w:t>ti autorizacijsko pravilo za ovu</w:t>
+      </w:r>
+      <w:r>
+        <w:rPr>
+          <w:lang w:val="bs-Latn-BA"/>
+        </w:rPr>
+        <w:t xml:space="preserve"> bazu podataka, tako da dozvoli grupi marketinga pristup svim kupovinama mušterija ali pri tome spriječavajući pristup ličnim podacima kupaca i podac</w:t>
+      </w:r>
+      <w:r>
+        <w:rPr>
+          <w:lang w:val="bs-Latn-BA"/>
+        </w:rPr>
+        <w:t>ima njihovih kreditnih kartica, kako bi marketinška grupa mogla identifikovat</w:t>
+      </w:r>
+      <w:r>
+        <w:rPr>
+          <w:lang w:val="bs-Latn-BA"/>
+        </w:rPr>
+        <w:t>i popularne proizvode u cilju nj</w:t>
+      </w:r>
+      <w:r>
+        <w:rPr>
+          <w:lang w:val="bs-Latn-BA"/>
+        </w:rPr>
+        <w:t xml:space="preserve">ihovog promovisanja ili rasprodaje. </w:t>
+      </w:r>
+    </w:p>
+    <w:p>
+      <w:pPr>
+        <w:jc w:val="both"/>
+        <w:rPr>
+          <w:lang w:val="bs-Latn-BA"/>
+        </w:rPr>
+      </w:pPr>
+    </w:p>
+    <w:p>
+      <w:pPr>
+        <w:jc w:val="both"/>
+        <w:rPr>
+          <w:lang w:val="bs-Latn-BA"/>
+        </w:rPr>
+      </w:pPr>
+      <w:r>
+        <w:rPr>
+          <w:lang w:val="bs-Latn-BA"/>
+        </w:rPr>
+        <w:t>Korisnici implicitno kreiraju autorizacijska pravila kada koriste socijalne medije: Faceboo</w:t>
+      </w:r>
+      <w:r>
+        <w:rPr>
+          <w:lang w:val="bs-Latn-BA"/>
+        </w:rPr>
+        <w:t>k, LinkedIn ili Twiter autenti</w:t>
+      </w:r>
+      <w:r>
+        <w:rPr>
+          <w:lang w:val="bs-Latn-BA"/>
+        </w:rPr>
+        <w:t xml:space="preserve">kuju stotine miliona korisnika, ali u izvjesnoj mjeri korisnik može sam odrediti pravila da li i u koliko mjeri ostvaruje kontakt sa drugim korisnicima. Isti je slučaj sa dijeljenjem datoteka, video klipova ili fotografija na sajtovima kao što su Google Docs, Dropbox, Instagram, Pinterest ili čak i </w:t>
+      </w:r>
+      <w:r>
+        <w:rPr>
+          <w:lang w:val="bs-Latn-BA"/>
+        </w:rPr>
+        <w:t>sa pravljenjem</w:t>
+      </w:r>
+      <w:r>
+        <w:rPr>
+          <w:lang w:val="bs-Latn-BA"/>
+        </w:rPr>
+        <w:t xml:space="preserve"> </w:t>
+      </w:r>
+      <w:r>
+        <w:rPr>
+          <w:lang w:val="bs-Latn-BA"/>
+        </w:rPr>
+        <w:t xml:space="preserve">dijeljenog </w:t>
+      </w:r>
+      <w:r>
+        <w:rPr>
+          <w:lang w:val="bs-Latn-BA"/>
+        </w:rPr>
+        <w:t>direktorijum</w:t>
+      </w:r>
+      <w:r>
+        <w:rPr>
+          <w:lang w:val="bs-Latn-BA"/>
+        </w:rPr>
+        <w:t>a</w:t>
+      </w:r>
+      <w:r>
+        <w:rPr>
+          <w:lang w:val="bs-Latn-BA"/>
+        </w:rPr>
+        <w:t xml:space="preserve"> na laptopu. </w:t>
+      </w:r>
+    </w:p>
+    <w:p>
+      <w:pPr>
+        <w:jc w:val="both"/>
+        <w:rPr>
+          <w:lang w:val="bs-Latn-BA"/>
+        </w:rPr>
+      </w:pPr>
+    </w:p>
+    <w:p>
+      <w:pPr>
+        <w:jc w:val="both"/>
+        <w:rPr>
+          <w:lang w:val="bs-Latn-BA"/>
+        </w:rPr>
+      </w:pPr>
+    </w:p>
+    <w:p>
+      <w:pPr>
+        <w:jc w:val="both"/>
+        <w:rPr>
+          <w:lang w:val="bs-Latn-BA"/>
+        </w:rPr>
+      </w:pPr>
+    </w:p>
+    <w:p>
+      <w:pPr>
         <w:pStyle w:val="Heading2"/>
         <w:rPr>
           <w:lang w:val="bs-Latn-BA"/>
         </w:rPr>
       </w:pPr>
-      <w:bookmarkStart w:id="8" w:name="_Toc499388302"/>
-      <w:r>
-        <w:rPr>
-          <w:lang w:val="bs-Latn-BA"/>
-        </w:rPr>
-        <w:t>Autorizacija</w:t>
+      <w:bookmarkStart w:id="8" w:name="_Toc499388303"/>
+      <w:r>
+        <w:rPr>
+          <w:lang w:val="bs-Latn-BA"/>
+        </w:rPr>
+        <w:lastRenderedPageBreak/>
+        <w:t xml:space="preserve">Kontrola </w:t>
+      </w:r>
+      <w:r>
+        <w:rPr>
+          <w:lang w:val="bs-Latn-BA"/>
+        </w:rPr>
+        <w:t>pristupa</w:t>
       </w:r>
       <w:bookmarkEnd w:id="8"/>
     </w:p>
     <w:p>
       <w:pPr>
-        <w:rPr>
-          <w:lang w:val="bs-Latn-BA"/>
-        </w:rPr>
-      </w:pPr>
-    </w:p>
-    <w:p>
-      <w:pPr>
-        <w:jc w:val="both"/>
-        <w:rPr>
-          <w:lang w:val="bs-Latn-BA"/>
-        </w:rPr>
-      </w:pPr>
-      <w:r>
-        <w:rPr>
-          <w:lang w:val="bs-Latn-BA"/>
-        </w:rPr>
-        <w:t>Autorizacija je proces dodjeljivanja dozvole nekome da uradi ili posjeduje nešto. U višekorisničkim računarskim sistemima, sistem administrator definiše koji korisnici imaju pristup sistemu i koje privilegije posjeduju (kao što su pristup određenim direktorijima, trajanje i vrijeme pristupa, količina skladišnog prostora itd.)</w:t>
-      </w:r>
-      <w:r>
-        <w:rPr>
-          <w:lang w:val="bs-Latn-BA"/>
-        </w:rPr>
-        <w:t xml:space="preserve">. Pretpostavimo da se neko prijavi u računarski operativni sistem ili aplikaciju, sistem ili aplikacija identifikuju kojim resursima korisnik može pristupiti tokom sesije. </w:t>
-      </w:r>
-      <w:r>
-        <w:rPr>
-          <w:lang w:val="bs-Latn-BA"/>
-        </w:rPr>
-        <w:t>Prema tome, autori</w:t>
-      </w:r>
-      <w:r>
-        <w:rPr>
-          <w:lang w:val="bs-Latn-BA"/>
-        </w:rPr>
-        <w:t>z</w:t>
-      </w:r>
-      <w:r>
-        <w:rPr>
-          <w:lang w:val="bs-Latn-BA"/>
-        </w:rPr>
-        <w:t>aciju možemo posmatrati i kao početna podešavanja dozvola od</w:t>
-      </w:r>
-      <w:r>
-        <w:rPr>
-          <w:lang w:val="bs-Latn-BA"/>
-        </w:rPr>
-        <w:t xml:space="preserve"> strane sistem administratora i </w:t>
-      </w:r>
-      <w:r>
-        <w:rPr>
-          <w:lang w:val="bs-Latn-BA"/>
-        </w:rPr>
-        <w:t xml:space="preserve">kao </w:t>
-      </w:r>
-      <w:r>
-        <w:rPr>
-          <w:lang w:val="bs-Latn-BA"/>
-        </w:rPr>
-        <w:t>provjeru dozvola koje se dod</w:t>
-      </w:r>
-      <w:r>
-        <w:rPr>
-          <w:lang w:val="bs-Latn-BA"/>
-        </w:rPr>
-        <w:t>jeljuju korisniku kada dobije</w:t>
-      </w:r>
-      <w:r>
-        <w:rPr>
-          <w:lang w:val="bs-Latn-BA"/>
-        </w:rPr>
-        <w:t xml:space="preserve"> pristup. </w:t>
-      </w:r>
-    </w:p>
-    <w:p>
-      <w:pPr>
-        <w:jc w:val="both"/>
-        <w:rPr>
-          <w:lang w:val="bs-Latn-BA"/>
-        </w:rPr>
-      </w:pPr>
-    </w:p>
-    <w:p>
-      <w:pPr>
-        <w:jc w:val="both"/>
-        <w:rPr>
-          <w:lang w:val="bs-Latn-BA"/>
-        </w:rPr>
-      </w:pPr>
-      <w:r>
-        <w:rPr>
-          <w:lang w:val="bs-Latn-BA"/>
-        </w:rPr>
-        <w:t xml:space="preserve">Autentifikacija provjerava identitet korisnika i omogućava autorizaciju. </w:t>
-      </w:r>
-      <w:r>
-        <w:rPr>
-          <w:lang w:val="bs-Latn-BA"/>
-        </w:rPr>
-        <w:t xml:space="preserve">Autorizacijska pravila diktiraju šta korisnik ima pravo da izvršava. Npr. bilo koja mušterija banke može kreirati svoj nalog kako bi pristupila online sistemu banke, ali autorizaciona pravila banke moraju da se pobrinu da da samo taj korisnik ima pravo pristupa svom ličnom nalogu nakon što se potvrdi njegov identitet. </w:t>
-      </w:r>
-      <w:r>
-        <w:rPr>
-          <w:lang w:val="bs-Latn-BA"/>
-        </w:rPr>
-        <w:t xml:space="preserve">Jednostavno rečeno, autorizacija je proces sprovođenja pravila: određivanje kojim vrstama ili funkcionalnostima aktivnosti, resursa ili usluga korisnik ima pristup. </w:t>
-      </w:r>
-      <w:r>
-        <w:rPr>
-          <w:lang w:val="bs-Latn-BA"/>
-        </w:rPr>
-        <w:t>Uobičajeno, autorizacija se dešava u okviru procesa</w:t>
-      </w:r>
-      <w:r>
-        <w:rPr>
-          <w:lang w:val="bs-Latn-BA"/>
-        </w:rPr>
-        <w:t xml:space="preserve"> autentifikacije. Nakon što</w:t>
-      </w:r>
-      <w:r>
-        <w:rPr>
-          <w:lang w:val="bs-Latn-BA"/>
-        </w:rPr>
-        <w:t xml:space="preserve"> se korisnik autentifikuje, mogu mu se odobriti različiti </w:t>
-      </w:r>
-      <w:r>
-        <w:rPr>
-          <w:lang w:val="bs-Latn-BA"/>
-        </w:rPr>
-        <w:t>tipovi pristupa ili aktivnosti.</w:t>
-      </w:r>
-    </w:p>
-    <w:p>
-      <w:pPr>
-        <w:jc w:val="both"/>
-        <w:rPr>
-          <w:lang w:val="bs-Latn-BA"/>
-        </w:rPr>
-      </w:pPr>
-    </w:p>
-    <w:p>
-      <w:pPr>
-        <w:jc w:val="both"/>
-        <w:rPr>
-          <w:lang w:val="bs-Latn-BA"/>
-        </w:rPr>
-      </w:pPr>
-      <w:r>
-        <w:rPr>
-          <w:lang w:val="bs-Latn-BA"/>
-        </w:rPr>
-        <w:t>Autorizacija može biti primijenjena u</w:t>
-      </w:r>
-      <w:r>
-        <w:rPr>
-          <w:lang w:val="bs-Latn-BA"/>
-        </w:rPr>
-        <w:t xml:space="preserve"> mnogo</w:t>
-      </w:r>
-      <w:r>
-        <w:rPr>
-          <w:lang w:val="bs-Latn-BA"/>
-        </w:rPr>
-        <w:t xml:space="preserve"> složenijem obliku nego što </w:t>
-      </w:r>
-      <w:r>
-        <w:rPr>
-          <w:lang w:val="bs-Latn-BA"/>
-        </w:rPr>
-        <w:t>je to npr. pravo</w:t>
-      </w:r>
-      <w:r>
-        <w:rPr>
-          <w:lang w:val="bs-Latn-BA"/>
-        </w:rPr>
-        <w:t xml:space="preserve"> pristupa web sajtu ili internoj mreži kompanije. </w:t>
+        <w:jc w:val="both"/>
+        <w:rPr>
+          <w:lang w:val="bs-Latn-BA"/>
+        </w:rPr>
+      </w:pPr>
+    </w:p>
+    <w:p>
+      <w:pPr>
+        <w:jc w:val="both"/>
+        <w:rPr>
+          <w:lang w:val="bs-Latn-BA"/>
+        </w:rPr>
+      </w:pPr>
+      <w:r>
+        <w:rPr>
+          <w:lang w:val="bs-Latn-BA"/>
+        </w:rPr>
+        <w:t xml:space="preserve">Dok autorizacijska pravila definišu čemu određeni korisnik ili grupa korisnika može pristupiti, kontrola pristupa, takođe poznata pod nazivima dozvole ili privilegije, predstavlja metode koje </w:t>
+      </w:r>
+      <w:r>
+        <w:rPr>
+          <w:lang w:val="bs-Latn-BA"/>
+        </w:rPr>
+        <w:t xml:space="preserve">se koriste za </w:t>
+      </w:r>
+      <w:r>
+        <w:rPr>
+          <w:lang w:val="bs-Latn-BA"/>
+        </w:rPr>
+        <w:t>sprovođenje</w:t>
       </w:r>
       <w:r>
         <w:rPr>
@@ -17655,118 +18128,63 @@
         <w:rPr>
           <w:lang w:val="bs-Latn-BA"/>
         </w:rPr>
-        <w:t xml:space="preserve">Korisnički nalog može biti uključen u grupu naloga koji dijele zajednička autorizacijska pravila. </w:t>
-      </w:r>
-      <w:r>
-        <w:rPr>
-          <w:lang w:val="bs-Latn-BA"/>
-        </w:rPr>
-        <w:t>Npr. recimo da postoji baza podataka koja sadrži transakcije kupaca ali i njihove lične podatke i podatke o kreditnoj kartici. Trgovac bi mogao kreira</w:t>
-      </w:r>
-      <w:r>
-        <w:rPr>
-          <w:lang w:val="bs-Latn-BA"/>
-        </w:rPr>
-        <w:t>ti autorizacijsko pravilo za ovu</w:t>
-      </w:r>
-      <w:r>
-        <w:rPr>
-          <w:lang w:val="bs-Latn-BA"/>
-        </w:rPr>
-        <w:t xml:space="preserve"> bazu podataka, tako da dozvoli grupi marketinga pristup svim kupovinama mušterija ali pri tome spriječavajući pristup ličnim podacima kupaca i podac</w:t>
-      </w:r>
-      <w:r>
-        <w:rPr>
-          <w:lang w:val="bs-Latn-BA"/>
-        </w:rPr>
-        <w:t>ima njihovih kreditnih kartica, kako bi marketinška grupa mogla identifikovat</w:t>
-      </w:r>
-      <w:r>
-        <w:rPr>
-          <w:lang w:val="bs-Latn-BA"/>
-        </w:rPr>
-        <w:t>i popularne proizvode u cilju nj</w:t>
-      </w:r>
-      <w:r>
-        <w:rPr>
-          <w:lang w:val="bs-Latn-BA"/>
-        </w:rPr>
-        <w:t xml:space="preserve">ihovog promovisanja ili rasprodaje. </w:t>
-      </w:r>
-    </w:p>
-    <w:p>
-      <w:pPr>
-        <w:jc w:val="both"/>
-        <w:rPr>
-          <w:lang w:val="bs-Latn-BA"/>
-        </w:rPr>
-      </w:pPr>
-    </w:p>
-    <w:p>
-      <w:pPr>
-        <w:jc w:val="both"/>
-        <w:rPr>
-          <w:lang w:val="bs-Latn-BA"/>
-        </w:rPr>
-      </w:pPr>
-      <w:r>
-        <w:rPr>
-          <w:lang w:val="bs-Latn-BA"/>
-        </w:rPr>
-        <w:t xml:space="preserve">Korisnici implicitno kreiraju autorizacijska pravila kada koriste socijalne medije: Facebook, LinkedIn ili Twiter autentifikuju stotine miliona korisnika, ali u izvjesnoj mjeri korisnik može sam odrediti pravila da li i u koliko mjeri ostvaruje kontakt sa drugim korisnicima. Isti je slučaj sa dijeljenjem datoteka, video klipova ili fotografija na sajtovima kao što su Google Docs, Dropbox, Instagram, Pinterest ili čak i kada napravite dijeljeni direktorijum na svom laptopu. </w:t>
-      </w:r>
-    </w:p>
-    <w:p>
-      <w:pPr>
-        <w:jc w:val="both"/>
-        <w:rPr>
-          <w:lang w:val="bs-Latn-BA"/>
-        </w:rPr>
-      </w:pPr>
-    </w:p>
-    <w:p>
-      <w:pPr>
-        <w:pStyle w:val="Heading2"/>
-        <w:rPr>
-          <w:lang w:val="bs-Latn-BA"/>
-        </w:rPr>
-      </w:pPr>
-      <w:bookmarkStart w:id="9" w:name="_Toc499388303"/>
-      <w:r>
-        <w:rPr>
-          <w:lang w:val="bs-Latn-BA"/>
-        </w:rPr>
-        <w:t xml:space="preserve">Kontrola </w:t>
-      </w:r>
-      <w:r>
-        <w:rPr>
-          <w:lang w:val="bs-Latn-BA"/>
-        </w:rPr>
-        <w:t>pristupa</w:t>
-      </w:r>
+        <w:t xml:space="preserve">tih </w:t>
+      </w:r>
+      <w:r>
+        <w:rPr>
+          <w:lang w:val="bs-Latn-BA"/>
+        </w:rPr>
+        <w:t>pravila</w:t>
+      </w:r>
+      <w:r>
+        <w:rPr>
+          <w:lang w:val="bs-Latn-BA"/>
+        </w:rPr>
+        <w:t>.</w:t>
+      </w:r>
+      <w:r>
+        <w:rPr>
+          <w:lang w:val="bs-Latn-BA"/>
+        </w:rPr>
+        <w:t xml:space="preserve"> Kontrola pristupa reguliše odluke i procese utvrđivanja, dokumentovanja i upravljanja </w:t>
+      </w:r>
+      <w:r>
+        <w:rPr>
+          <w:lang w:val="bs-Latn-BA"/>
+        </w:rPr>
+        <w:t>resursima</w:t>
+      </w:r>
+      <w:r>
+        <w:rPr>
+          <w:lang w:val="bs-Latn-BA"/>
+        </w:rPr>
+        <w:t xml:space="preserve"> (korisnicima, uređajima ili procesima) kojima treba dobiti pristup, </w:t>
+      </w:r>
+      <w:r>
+        <w:rPr>
+          <w:lang w:val="bs-Latn-BA"/>
+        </w:rPr>
+        <w:t>kao i</w:t>
+      </w:r>
+      <w:bookmarkStart w:id="9" w:name="_GoBack"/>
       <w:bookmarkEnd w:id="9"/>
-    </w:p>
-    <w:p>
-      <w:pPr>
-        <w:jc w:val="both"/>
-        <w:rPr>
-          <w:lang w:val="bs-Latn-BA"/>
-        </w:rPr>
-      </w:pPr>
-    </w:p>
-    <w:p>
-      <w:pPr>
-        <w:jc w:val="both"/>
-        <w:rPr>
-          <w:lang w:val="bs-Latn-BA"/>
-        </w:rPr>
-      </w:pPr>
-      <w:r>
-        <w:rPr>
-          <w:lang w:val="bs-Latn-BA"/>
-        </w:rPr>
-        <w:lastRenderedPageBreak/>
-        <w:t xml:space="preserve">Dok autorizacijska pravila definišu čemu određeni korisnik ili grupa korisnika može pristupiti, kontrola pristupa, takođe poznata pod nazivima dozvole ili privilegije, predstavlja metode koje sprovode autorizacijska pravila. </w:t>
+      <w:r>
+        <w:rPr>
+          <w:lang w:val="bs-Latn-BA"/>
+        </w:rPr>
+        <w:t xml:space="preserve"> objektima kojima bi on trebao biti omogućen.</w:t>
+      </w:r>
+      <w:r>
+        <w:rPr>
+          <w:lang w:val="bs-Latn-BA"/>
+        </w:rPr>
+        <w:t xml:space="preserve"> </w:t>
+      </w:r>
+      <w:r>
+        <w:rPr>
+          <w:lang w:val="bs-Latn-BA"/>
+        </w:rPr>
+        <w:t xml:space="preserve">Kontrola pristupa takođe reguliše metode i uslove pod kojima je dozvoljen ili onemogućen pristup zahtijevanim resursima. </w:t>
       </w:r>
       <w:r>
         <w:rPr>
@@ -17799,19 +18217,85 @@
         <w:rPr>
           <w:lang w:val="bs-Latn-BA"/>
         </w:rPr>
-        <w:t>Kroz podešavanja Facebook-a – Ko može vidjeti moje stvari ? Ko me može kontaktirati ? Ko me može pronaći ? – Nekim korisnicima ili javnosti dozvoljavam</w:t>
-      </w:r>
-      <w:r>
-        <w:rPr>
-          <w:lang w:val="bs-Latn-BA"/>
-        </w:rPr>
-        <w:t>o</w:t>
-      </w:r>
-      <w:r>
-        <w:rPr>
-          <w:lang w:val="bs-Latn-BA"/>
-        </w:rPr>
-        <w:t xml:space="preserve"> ili onemogućujemo pristup onome što postavaljamo na svoj Facebook nalog</w:t>
+        <w:t>Kroz podešavanja Facebook-a – Ko može vidjeti stvari</w:t>
+      </w:r>
+      <w:r>
+        <w:rPr>
+          <w:lang w:val="bs-Latn-BA"/>
+        </w:rPr>
+        <w:t xml:space="preserve"> određenog profila</w:t>
+      </w:r>
+      <w:r>
+        <w:rPr>
+          <w:lang w:val="bs-Latn-BA"/>
+        </w:rPr>
+        <w:t xml:space="preserve"> ? Ko može kontaktirati </w:t>
+      </w:r>
+      <w:r>
+        <w:rPr>
+          <w:lang w:val="bs-Latn-BA"/>
+        </w:rPr>
+        <w:t xml:space="preserve">taj profil </w:t>
+      </w:r>
+      <w:r>
+        <w:rPr>
+          <w:lang w:val="bs-Latn-BA"/>
+        </w:rPr>
+        <w:t xml:space="preserve">? Ko može pronaći </w:t>
+      </w:r>
+      <w:r>
+        <w:rPr>
+          <w:lang w:val="bs-Latn-BA"/>
+        </w:rPr>
+        <w:t xml:space="preserve">profil </w:t>
+      </w:r>
+      <w:r>
+        <w:rPr>
+          <w:lang w:val="bs-Latn-BA"/>
+        </w:rPr>
+        <w:t>? – Nekim korisnicima ili javnosti dozvolj</w:t>
+      </w:r>
+      <w:r>
+        <w:rPr>
+          <w:lang w:val="bs-Latn-BA"/>
+        </w:rPr>
+        <w:t>ava se</w:t>
+      </w:r>
+      <w:r>
+        <w:rPr>
+          <w:lang w:val="bs-Latn-BA"/>
+        </w:rPr>
+        <w:t xml:space="preserve"> ili onemoguću</w:t>
+      </w:r>
+      <w:r>
+        <w:rPr>
+          <w:lang w:val="bs-Latn-BA"/>
+        </w:rPr>
+        <w:t>je</w:t>
+      </w:r>
+      <w:r>
+        <w:rPr>
+          <w:lang w:val="bs-Latn-BA"/>
+        </w:rPr>
+        <w:t xml:space="preserve"> pristup onome što </w:t>
+      </w:r>
+      <w:r>
+        <w:rPr>
+          <w:lang w:val="bs-Latn-BA"/>
+        </w:rPr>
+        <w:t>određeni korisnik postavlja</w:t>
+      </w:r>
+      <w:r>
+        <w:rPr>
+          <w:lang w:val="bs-Latn-BA"/>
+        </w:rPr>
+        <w:t xml:space="preserve"> na svoj Facebook </w:t>
+      </w:r>
+      <w:r>
+        <w:rPr>
+          <w:lang w:val="bs-Latn-BA"/>
+        </w:rPr>
+        <w:t>profil</w:t>
       </w:r>
       <w:r>
         <w:rPr>
@@ -17836,7 +18320,13 @@
         <w:rPr>
           <w:lang w:val="bs-Latn-BA"/>
         </w:rPr>
-        <w:t>Podešavanja Google Docs-a omogućavaju nam postavljanje dozvola za izmjenu ili dijeljenje dokumenata koje zajednički koristimo</w:t>
+        <w:t xml:space="preserve">Podešavanja Google Docs-a omogućavaju postavljanje dozvola za izmjenu ili dijeljenje dokumenata </w:t>
+      </w:r>
+      <w:r>
+        <w:rPr>
+          <w:lang w:val="bs-Latn-BA"/>
+        </w:rPr>
+        <w:t>koji se zajednički koriste od strane više osoba</w:t>
       </w:r>
       <w:r>
         <w:rPr>
@@ -17861,7 +18351,43 @@
         <w:rPr>
           <w:lang w:val="bs-Latn-BA"/>
         </w:rPr>
-        <w:t>Flickr podešavanja nam dozvoljavaju da kreiramo ili podijelimo album ili sliku sa porodicom, prijateljima ili sa javnošću</w:t>
+        <w:t xml:space="preserve">Flickr podešavanja dozvoljavaju </w:t>
+      </w:r>
+      <w:r>
+        <w:rPr>
+          <w:lang w:val="bs-Latn-BA"/>
+        </w:rPr>
+        <w:t xml:space="preserve">kreiranje ili </w:t>
+      </w:r>
+      <w:r>
+        <w:rPr>
+          <w:lang w:val="bs-Latn-BA"/>
+        </w:rPr>
+        <w:t>dijel</w:t>
+      </w:r>
+      <w:r>
+        <w:rPr>
+          <w:lang w:val="bs-Latn-BA"/>
+        </w:rPr>
+        <w:t>jenje</w:t>
+      </w:r>
+      <w:r>
+        <w:rPr>
+          <w:lang w:val="bs-Latn-BA"/>
+        </w:rPr>
+        <w:t xml:space="preserve"> album</w:t>
+      </w:r>
+      <w:r>
+        <w:rPr>
+          <w:lang w:val="bs-Latn-BA"/>
+        </w:rPr>
+        <w:t>a ili slike</w:t>
+      </w:r>
+      <w:r>
+        <w:rPr>
+          <w:lang w:val="bs-Latn-BA"/>
+        </w:rPr>
+        <w:t xml:space="preserve"> sa porodicom, prijateljima ili sa javnošću</w:t>
       </w:r>
       <w:r>
         <w:rPr>
@@ -17889,7 +18415,67 @@
         <w:rPr>
           <w:lang w:val="bs-Latn-BA"/>
         </w:rPr>
-        <w:t xml:space="preserve">Ispravno podešavanje prava pristupa je ključna komponenta zaštite informacija od neodobrenog pristupa i zaštite računarskih sistema od zloupotrebe, ali posao podešavanja tih prava pristupa nije jednostavan. </w:t>
+        <w:t>Ispravno podešavanje prava pristupa je ključna komponenta zaštite informacija od neodobrenog pristupa i zaštite rač</w:t>
+      </w:r>
+      <w:r>
+        <w:rPr>
+          <w:lang w:val="bs-Latn-BA"/>
+        </w:rPr>
+        <w:t>unarskih sistema od zloupotrebe.</w:t>
+      </w:r>
+      <w:r>
+        <w:rPr>
+          <w:lang w:val="bs-Latn-BA"/>
+        </w:rPr>
+        <w:t xml:space="preserve"> </w:t>
+      </w:r>
+      <w:r>
+        <w:rPr>
+          <w:lang w:val="bs-Latn-BA"/>
+        </w:rPr>
+        <w:t>M</w:t>
+      </w:r>
+      <w:r>
+        <w:rPr>
+          <w:lang w:val="bs-Latn-BA"/>
+        </w:rPr>
+        <w:t>eđutim</w:t>
+      </w:r>
+      <w:r>
+        <w:rPr>
+          <w:lang w:val="bs-Latn-BA"/>
+        </w:rPr>
+        <w:t>,</w:t>
+      </w:r>
+      <w:r>
+        <w:rPr>
+          <w:lang w:val="bs-Latn-BA"/>
+        </w:rPr>
+        <w:t xml:space="preserve"> </w:t>
+      </w:r>
+      <w:r>
+        <w:rPr>
+          <w:lang w:val="bs-Latn-BA"/>
+        </w:rPr>
+        <w:t>podešavanje</w:t>
+      </w:r>
+      <w:r>
+        <w:rPr>
+          <w:lang w:val="bs-Latn-BA"/>
+        </w:rPr>
+        <w:t xml:space="preserve"> tih</w:t>
+      </w:r>
+      <w:r>
+        <w:rPr>
+          <w:lang w:val="bs-Latn-BA"/>
+        </w:rPr>
+        <w:t xml:space="preserve"> prava pristupa nije jednostavan posao</w:t>
+      </w:r>
+      <w:r>
+        <w:rPr>
+          <w:lang w:val="bs-Latn-BA"/>
+        </w:rPr>
+        <w:t xml:space="preserve">. </w:t>
       </w:r>
     </w:p>
     <w:p>
@@ -27388,7 +27974,7 @@
           </mc:Choice>
           <mc:Fallback>
             <w:pict>
-              <v:shape w14:anchorId="7F12B1A4" id="Straight Arrow Connector 193" o:spid="_x0000_s1026" type="#_x0000_t32" style="position:absolute;margin-left:61.5pt;margin-top:346.6pt;width:179.25pt;height:0;flip:x;z-index:251660288;visibility:visible;mso-wrap-style:square;mso-wrap-distance-left:9pt;mso-wrap-distance-top:0;mso-wrap-distance-right:9pt;mso-wrap-distance-bottom:0;mso-position-horizontal:absolute;mso-position-horizontal-relative:text;mso-position-vertical:absolute;mso-position-vertical-relative:text" o:gfxdata="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" strokecolor="#4579b8 [3044]" strokeweight="1.5pt">
+              <v:shape w14:anchorId="3C7579C8" id="Straight Arrow Connector 193" o:spid="_x0000_s1026" type="#_x0000_t32" style="position:absolute;margin-left:61.5pt;margin-top:346.6pt;width:179.25pt;height:0;flip:x;z-index:251660288;visibility:visible;mso-wrap-style:square;mso-wrap-distance-left:9pt;mso-wrap-distance-top:0;mso-wrap-distance-right:9pt;mso-wrap-distance-bottom:0;mso-position-horizontal:absolute;mso-position-horizontal-relative:text;mso-position-vertical:absolute;mso-position-vertical-relative:text" o:gfxdata="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" strokecolor="#4579b8 [3044]" strokeweight="1.5pt">
                 <v:stroke endarrow="block"/>
               </v:shape>
             </w:pict>
@@ -27568,7 +28154,7 @@
           </mc:Choice>
           <mc:Fallback>
             <w:pict>
-              <v:shape w14:anchorId="34E3AF4F" id="Straight Arrow Connector 12" o:spid="_x0000_s1026" type="#_x0000_t32" style="position:absolute;margin-left:423pt;margin-top:39.85pt;width:3.6pt;height:5in;z-index:251625472;visibility:visible;mso-wrap-style:square;mso-width-percent:0;mso-height-percent:0;mso-wrap-distance-left:9pt;mso-wrap-distance-top:0;mso-wrap-distance-right:9pt;mso-wrap-distance-bottom:0;mso-position-horizontal:absolute;mso-position-horizontal-relative:text;mso-position-vertical:absolute;mso-position-vertical-relative:text;mso-width-percent:0;mso-height-percent:0;mso-width-relative:margin;mso-height-relative:margin" o:gfxdata="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" strokecolor="#4579b8 [3044]" strokeweight="3pt">
+              <v:shape w14:anchorId="46CB5186" id="Straight Arrow Connector 12" o:spid="_x0000_s1026" type="#_x0000_t32" style="position:absolute;margin-left:423pt;margin-top:39.85pt;width:3.6pt;height:5in;z-index:251625472;visibility:visible;mso-wrap-style:square;mso-width-percent:0;mso-height-percent:0;mso-wrap-distance-left:9pt;mso-wrap-distance-top:0;mso-wrap-distance-right:9pt;mso-wrap-distance-bottom:0;mso-position-horizontal:absolute;mso-position-horizontal-relative:text;mso-position-vertical:absolute;mso-position-vertical-relative:text;mso-width-percent:0;mso-height-percent:0;mso-width-relative:margin;mso-height-relative:margin" o:gfxdata="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" strokecolor="#4579b8 [3044]" strokeweight="3pt">
                 <v:stroke endarrow="block"/>
               </v:shape>
             </w:pict>
@@ -27640,7 +28226,7 @@
           </mc:Choice>
           <mc:Fallback>
             <w:pict>
-              <v:shape w14:anchorId="72B3A7B2" id="Straight Arrow Connector 11" o:spid="_x0000_s1026" type="#_x0000_t32" style="position:absolute;margin-left:240.75pt;margin-top:40.6pt;width:3.6pt;height:360.75pt;z-index:251623424;visibility:visible;mso-wrap-style:square;mso-width-percent:0;mso-height-percent:0;mso-wrap-distance-left:9pt;mso-wrap-distance-top:0;mso-wrap-distance-right:9pt;mso-wrap-distance-bottom:0;mso-position-horizontal:absolute;mso-position-horizontal-relative:text;mso-position-vertical:absolute;mso-position-vertical-relative:text;mso-width-percent:0;mso-height-percent:0;mso-width-relative:margin;mso-height-relative:margin" o:gfxdata="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" strokecolor="#4579b8 [3044]" strokeweight="3pt">
+              <v:shape w14:anchorId="722645F6" id="Straight Arrow Connector 11" o:spid="_x0000_s1026" type="#_x0000_t32" style="position:absolute;margin-left:240.75pt;margin-top:40.6pt;width:3.6pt;height:360.75pt;z-index:251623424;visibility:visible;mso-wrap-style:square;mso-width-percent:0;mso-height-percent:0;mso-wrap-distance-left:9pt;mso-wrap-distance-top:0;mso-wrap-distance-right:9pt;mso-wrap-distance-bottom:0;mso-position-horizontal:absolute;mso-position-horizontal-relative:text;mso-position-vertical:absolute;mso-position-vertical-relative:text;mso-width-percent:0;mso-height-percent:0;mso-width-relative:margin;mso-height-relative:margin" o:gfxdata="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" strokecolor="#4579b8 [3044]" strokeweight="3pt">
                 <v:stroke endarrow="block"/>
               </v:shape>
             </w:pict>
@@ -27706,7 +28292,7 @@
           </mc:Choice>
           <mc:Fallback>
             <w:pict>
-              <v:shape w14:anchorId="16748340" id="Straight Arrow Connector 195" o:spid="_x0000_s1026" type="#_x0000_t32" style="position:absolute;margin-left:62.25pt;margin-top:378.85pt;width:180pt;height:0;z-index:251664384;visibility:visible;mso-wrap-style:square;mso-wrap-distance-left:9pt;mso-wrap-distance-top:0;mso-wrap-distance-right:9pt;mso-wrap-distance-bottom:0;mso-position-horizontal:absolute;mso-position-horizontal-relative:text;mso-position-vertical:absolute;mso-position-vertical-relative:text" o:gfxdata="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" strokecolor="#4579b8 [3044]" strokeweight="1.5pt">
+              <v:shape w14:anchorId="7B694CA8" id="Straight Arrow Connector 195" o:spid="_x0000_s1026" type="#_x0000_t32" style="position:absolute;margin-left:62.25pt;margin-top:378.85pt;width:180pt;height:0;z-index:251664384;visibility:visible;mso-wrap-style:square;mso-wrap-distance-left:9pt;mso-wrap-distance-top:0;mso-wrap-distance-right:9pt;mso-wrap-distance-bottom:0;mso-position-horizontal:absolute;mso-position-horizontal-relative:text;mso-position-vertical:absolute;mso-position-vertical-relative:text" o:gfxdata="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" strokecolor="#4579b8 [3044]" strokeweight="1.5pt">
                 <v:stroke endarrow="block"/>
               </v:shape>
             </w:pict>
@@ -27880,7 +28466,7 @@
           </mc:Choice>
           <mc:Fallback>
             <w:pict>
-              <v:shape w14:anchorId="7B531A86" id="Straight Arrow Connector 31" o:spid="_x0000_s1026" type="#_x0000_t32" style="position:absolute;margin-left:61.5pt;margin-top:310.6pt;width:180pt;height:0;z-index:251656192;visibility:visible;mso-wrap-style:square;mso-wrap-distance-left:9pt;mso-wrap-distance-top:0;mso-wrap-distance-right:9pt;mso-wrap-distance-bottom:0;mso-position-horizontal:absolute;mso-position-horizontal-relative:text;mso-position-vertical:absolute;mso-position-vertical-relative:text" o:gfxdata="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" strokecolor="#4579b8 [3044]" strokeweight="1.5pt">
+              <v:shape w14:anchorId="393F90D6" id="Straight Arrow Connector 31" o:spid="_x0000_s1026" type="#_x0000_t32" style="position:absolute;margin-left:61.5pt;margin-top:310.6pt;width:180pt;height:0;z-index:251656192;visibility:visible;mso-wrap-style:square;mso-wrap-distance-left:9pt;mso-wrap-distance-top:0;mso-wrap-distance-right:9pt;mso-wrap-distance-bottom:0;mso-position-horizontal:absolute;mso-position-horizontal-relative:text;mso-position-vertical:absolute;mso-position-vertical-relative:text" o:gfxdata="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" strokecolor="#4579b8 [3044]" strokeweight="1.5pt">
                 <v:stroke endarrow="block"/>
               </v:shape>
             </w:pict>
@@ -27952,7 +28538,7 @@
           </mc:Choice>
           <mc:Fallback>
             <w:pict>
-              <v:shape w14:anchorId="63E8DE74" id="Straight Arrow Connector 10" o:spid="_x0000_s1026" type="#_x0000_t32" style="position:absolute;margin-left:60pt;margin-top:41.35pt;width:1.5pt;height:5in;z-index:251621376;visibility:visible;mso-wrap-style:square;mso-width-percent:0;mso-height-percent:0;mso-wrap-distance-left:9pt;mso-wrap-distance-top:0;mso-wrap-distance-right:9pt;mso-wrap-distance-bottom:0;mso-position-horizontal:absolute;mso-position-horizontal-relative:text;mso-position-vertical:absolute;mso-position-vertical-relative:text;mso-width-percent:0;mso-height-percent:0;mso-width-relative:margin;mso-height-relative:margin" o:gfxdata="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" strokecolor="#4579b8 [3044]" strokeweight="3pt">
+              <v:shape w14:anchorId="059C5235" id="Straight Arrow Connector 10" o:spid="_x0000_s1026" type="#_x0000_t32" style="position:absolute;margin-left:60pt;margin-top:41.35pt;width:1.5pt;height:5in;z-index:251621376;visibility:visible;mso-wrap-style:square;mso-width-percent:0;mso-height-percent:0;mso-wrap-distance-left:9pt;mso-wrap-distance-top:0;mso-wrap-distance-right:9pt;mso-wrap-distance-bottom:0;mso-position-horizontal:absolute;mso-position-horizontal-relative:text;mso-position-vertical:absolute;mso-position-vertical-relative:text;mso-width-percent:0;mso-height-percent:0;mso-width-relative:margin;mso-height-relative:margin" o:gfxdata="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" strokecolor="#4579b8 [3044]" strokeweight="3pt">
                 <v:stroke endarrow="block"/>
               </v:shape>
             </w:pict>
@@ -28252,7 +28838,7 @@
           </mc:Choice>
           <mc:Fallback>
             <w:pict>
-              <v:shape w14:anchorId="18EAC3A4" id="Straight Arrow Connector 28" o:spid="_x0000_s1026" type="#_x0000_t32" style="position:absolute;margin-left:242.25pt;margin-top:238.6pt;width:179.25pt;height:0;flip:x;z-index:251650048;visibility:visible;mso-wrap-style:square;mso-wrap-distance-left:9pt;mso-wrap-distance-top:0;mso-wrap-distance-right:9pt;mso-wrap-distance-bottom:0;mso-position-horizontal:absolute;mso-position-horizontal-relative:text;mso-position-vertical:absolute;mso-position-vertical-relative:text" o:gfxdata="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" strokecolor="#4579b8 [3044]" strokeweight="1.5pt">
+              <v:shape w14:anchorId="209DDCA0" id="Straight Arrow Connector 28" o:spid="_x0000_s1026" type="#_x0000_t32" style="position:absolute;margin-left:242.25pt;margin-top:238.6pt;width:179.25pt;height:0;flip:x;z-index:251650048;visibility:visible;mso-wrap-style:square;mso-wrap-distance-left:9pt;mso-wrap-distance-top:0;mso-wrap-distance-right:9pt;mso-wrap-distance-bottom:0;mso-position-horizontal:absolute;mso-position-horizontal-relative:text;mso-position-vertical:absolute;mso-position-vertical-relative:text" o:gfxdata="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" strokecolor="#4579b8 [3044]" strokeweight="1.5pt">
                 <v:stroke endarrow="block"/>
               </v:shape>
             </w:pict>
@@ -28430,7 +29016,7 @@
           </mc:Choice>
           <mc:Fallback>
             <w:pict>
-              <v:shape w14:anchorId="7C1D08FA" id="Straight Arrow Connector 26" o:spid="_x0000_s1026" type="#_x0000_t32" style="position:absolute;margin-left:241.5pt;margin-top:198.85pt;width:180pt;height:0;z-index:251643904;visibility:visible;mso-wrap-style:square;mso-wrap-distance-left:9pt;mso-wrap-distance-top:0;mso-wrap-distance-right:9pt;mso-wrap-distance-bottom:0;mso-position-horizontal:absolute;mso-position-horizontal-relative:text;mso-position-vertical:absolute;mso-position-vertical-relative:text" o:gfxdata="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" strokecolor="#4579b8 [3044]" strokeweight="1.5pt">
+              <v:shape w14:anchorId="11D838BB" id="Straight Arrow Connector 26" o:spid="_x0000_s1026" type="#_x0000_t32" style="position:absolute;margin-left:241.5pt;margin-top:198.85pt;width:180pt;height:0;z-index:251643904;visibility:visible;mso-wrap-style:square;mso-wrap-distance-left:9pt;mso-wrap-distance-top:0;mso-wrap-distance-right:9pt;mso-wrap-distance-bottom:0;mso-position-horizontal:absolute;mso-position-horizontal-relative:text;mso-position-vertical:absolute;mso-position-vertical-relative:text" o:gfxdata="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" strokecolor="#4579b8 [3044]" strokeweight="1.5pt">
                 <v:stroke dashstyle="3 1" startarrow="block" endarrow="block"/>
               </v:shape>
             </w:pict>
@@ -28496,7 +29082,7 @@
           </mc:Choice>
           <mc:Fallback>
             <w:pict>
-              <v:shape w14:anchorId="517191B1" id="Straight Arrow Connector 16" o:spid="_x0000_s1026" type="#_x0000_t32" style="position:absolute;margin-left:61.5pt;margin-top:273.1pt;width:179.25pt;height:0;flip:x;z-index:251631616;visibility:visible;mso-wrap-style:square;mso-wrap-distance-left:9pt;mso-wrap-distance-top:0;mso-wrap-distance-right:9pt;mso-wrap-distance-bottom:0;mso-position-horizontal:absolute;mso-position-horizontal-relative:text;mso-position-vertical:absolute;mso-position-vertical-relative:text" o:gfxdata="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" strokecolor="#4579b8 [3044]" strokeweight="1.5pt">
+              <v:shape w14:anchorId="550FE91F" id="Straight Arrow Connector 16" o:spid="_x0000_s1026" type="#_x0000_t32" style="position:absolute;margin-left:61.5pt;margin-top:273.1pt;width:179.25pt;height:0;flip:x;z-index:251631616;visibility:visible;mso-wrap-style:square;mso-wrap-distance-left:9pt;mso-wrap-distance-top:0;mso-wrap-distance-right:9pt;mso-wrap-distance-bottom:0;mso-position-horizontal:absolute;mso-position-horizontal-relative:text;mso-position-vertical:absolute;mso-position-vertical-relative:text" o:gfxdata="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" strokecolor="#4579b8 [3044]" strokeweight="1.5pt">
                 <v:stroke endarrow="block"/>
               </v:shape>
             </w:pict>
@@ -28678,7 +29264,7 @@
           </mc:Choice>
           <mc:Fallback>
             <w:pict>
-              <v:shape w14:anchorId="00718E48" id="Straight Arrow Connector 19" o:spid="_x0000_s1026" type="#_x0000_t32" style="position:absolute;margin-left:241.5pt;margin-top:157.6pt;width:180pt;height:0;z-index:251637760;visibility:visible;mso-wrap-style:square;mso-width-percent:0;mso-height-percent:0;mso-wrap-distance-left:9pt;mso-wrap-distance-top:0;mso-wrap-distance-right:9pt;mso-wrap-distance-bottom:0;mso-position-horizontal:absolute;mso-position-horizontal-relative:text;mso-position-vertical:absolute;mso-position-vertical-relative:text;mso-width-percent:0;mso-height-percent:0;mso-width-relative:margin;mso-height-relative:margin" o:gfxdata="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" strokecolor="#4579b8 [3044]" strokeweight="1.5pt">
+              <v:shape w14:anchorId="349ECD9D" id="Straight Arrow Connector 19" o:spid="_x0000_s1026" type="#_x0000_t32" style="position:absolute;margin-left:241.5pt;margin-top:157.6pt;width:180pt;height:0;z-index:251637760;visibility:visible;mso-wrap-style:square;mso-width-percent:0;mso-height-percent:0;mso-wrap-distance-left:9pt;mso-wrap-distance-top:0;mso-wrap-distance-right:9pt;mso-wrap-distance-bottom:0;mso-position-horizontal:absolute;mso-position-horizontal-relative:text;mso-position-vertical:absolute;mso-position-vertical-relative:text;mso-width-percent:0;mso-height-percent:0;mso-width-relative:margin;mso-height-relative:margin" o:gfxdata="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" strokecolor="#4579b8 [3044]" strokeweight="1.5pt">
                 <v:stroke endarrow="block"/>
               </v:shape>
             </w:pict>
@@ -29118,7 +29704,7 @@
           </mc:Choice>
           <mc:Fallback>
             <w:pict>
-              <v:shape w14:anchorId="72EF0526" id="Straight Arrow Connector 15" o:spid="_x0000_s1026" type="#_x0000_t32" style="position:absolute;margin-left:60.75pt;margin-top:8.65pt;width:179.25pt;height:0;flip:x;z-index:251627520;visibility:visible;mso-wrap-style:square;mso-wrap-distance-left:9pt;mso-wrap-distance-top:0;mso-wrap-distance-right:9pt;mso-wrap-distance-bottom:0;mso-position-horizontal:absolute;mso-position-horizontal-relative:text;mso-position-vertical:absolute;mso-position-vertical-relative:text" o:gfxdata="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" strokecolor="#4579b8 [3044]" strokeweight="1.5pt">
+              <v:shape w14:anchorId="43ACF049" id="Straight Arrow Connector 15" o:spid="_x0000_s1026" type="#_x0000_t32" style="position:absolute;margin-left:60.75pt;margin-top:8.65pt;width:179.25pt;height:0;flip:x;z-index:251627520;visibility:visible;mso-wrap-style:square;mso-wrap-distance-left:9pt;mso-wrap-distance-top:0;mso-wrap-distance-right:9pt;mso-wrap-distance-bottom:0;mso-position-horizontal:absolute;mso-position-horizontal-relative:text;mso-position-vertical:absolute;mso-position-vertical-relative:text" o:gfxdata="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" strokecolor="#4579b8 [3044]" strokeweight="1.5pt">
                 <v:stroke endarrow="block"/>
               </v:shape>
             </w:pict>
@@ -29202,7 +29788,7 @@
           </mc:Choice>
           <mc:Fallback>
             <w:pict>
-              <v:shape w14:anchorId="48410455" id="Straight Arrow Connector 210" o:spid="_x0000_s1026" type="#_x0000_t32" style="position:absolute;margin-left:60pt;margin-top:6.9pt;width:180pt;height:0;z-index:251688960;visibility:visible;mso-wrap-style:square;mso-wrap-distance-left:9pt;mso-wrap-distance-top:0;mso-wrap-distance-right:9pt;mso-wrap-distance-bottom:0;mso-position-horizontal:absolute;mso-position-horizontal-relative:text;mso-position-vertical:absolute;mso-position-vertical-relative:text" o:gfxdata="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" strokecolor="#4579b8 [3044]" strokeweight="1.5pt">
+              <v:shape w14:anchorId="06CE70AF" id="Straight Arrow Connector 210" o:spid="_x0000_s1026" type="#_x0000_t32" style="position:absolute;margin-left:60pt;margin-top:6.9pt;width:180pt;height:0;z-index:251688960;visibility:visible;mso-wrap-style:square;mso-wrap-distance-left:9pt;mso-wrap-distance-top:0;mso-wrap-distance-right:9pt;mso-wrap-distance-bottom:0;mso-position-horizontal:absolute;mso-position-horizontal-relative:text;mso-position-vertical:absolute;mso-position-vertical-relative:text" o:gfxdata="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" strokecolor="#4579b8 [3044]" strokeweight="1.5pt">
                 <v:stroke dashstyle="3 1" startarrow="block" endarrow="block"/>
               </v:shape>
             </w:pict>
@@ -29508,7 +30094,7 @@
           </mc:Choice>
           <mc:Fallback>
             <w:pict>
-              <v:shape w14:anchorId="12A126C1" id="Straight Arrow Connector 17" o:spid="_x0000_s1026" type="#_x0000_t32" style="position:absolute;margin-left:60pt;margin-top:20.3pt;width:180pt;height:0;z-index:251633664;visibility:visible;mso-wrap-style:square;mso-wrap-distance-left:9pt;mso-wrap-distance-top:0;mso-wrap-distance-right:9pt;mso-wrap-distance-bottom:0;mso-position-horizontal:absolute;mso-position-horizontal-relative:text;mso-position-vertical:absolute;mso-position-vertical-relative:text" o:gfxdata="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" strokecolor="#4579b8 [3044]" strokeweight="1.5pt">
+              <v:shape w14:anchorId="563A2E73" id="Straight Arrow Connector 17" o:spid="_x0000_s1026" type="#_x0000_t32" style="position:absolute;margin-left:60pt;margin-top:20.3pt;width:180pt;height:0;z-index:251633664;visibility:visible;mso-wrap-style:square;mso-wrap-distance-left:9pt;mso-wrap-distance-top:0;mso-wrap-distance-right:9pt;mso-wrap-distance-bottom:0;mso-position-horizontal:absolute;mso-position-horizontal-relative:text;mso-position-vertical:absolute;mso-position-vertical-relative:text" o:gfxdata="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" strokecolor="#4579b8 [3044]" strokeweight="1.5pt">
                 <v:stroke endarrow="block"/>
               </v:shape>
             </w:pict>
@@ -32992,6 +33578,9 @@
           <w:numId w:val="29"/>
         </w:numPr>
         <w:rPr>
+          <w:rStyle w:val="Hyperlink"/>
+          <w:color w:val="auto"/>
+          <w:u w:val="none"/>
           <w:lang w:val="bs-Latn-BA"/>
         </w:rPr>
       </w:pPr>
@@ -33016,7 +33605,28 @@
           <w:lang w:val="bs-Latn-BA"/>
         </w:rPr>
       </w:pPr>
-      <w:hyperlink r:id="rId21" w:history="1">
+      <w:hyperlink r:id="rId21" w:anchor="Definition" w:history="1">
+        <w:r>
+          <w:rPr>
+            <w:rStyle w:val="Hyperlink"/>
+            <w:lang w:val="bs-Latn-BA"/>
+          </w:rPr>
+          <w:t>https://www.owasp.org/index.php/Category:Access_Control#Definition</w:t>
+        </w:r>
+      </w:hyperlink>
+    </w:p>
+    <w:p>
+      <w:pPr>
+        <w:pStyle w:val="ListParagraph"/>
+        <w:numPr>
+          <w:ilvl w:val="0"/>
+          <w:numId w:val="29"/>
+        </w:numPr>
+        <w:rPr>
+          <w:lang w:val="bs-Latn-BA"/>
+        </w:rPr>
+      </w:pPr>
+      <w:hyperlink r:id="rId22" w:history="1">
         <w:r>
           <w:rPr>
             <w:rStyle w:val="Hyperlink"/>
@@ -33037,7 +33647,7 @@
           <w:lang w:val="bs-Latn-BA"/>
         </w:rPr>
       </w:pPr>
-      <w:hyperlink r:id="rId22" w:history="1">
+      <w:hyperlink r:id="rId23" w:history="1">
         <w:r>
           <w:rPr>
             <w:rStyle w:val="Hyperlink"/>
@@ -33058,7 +33668,7 @@
           <w:lang w:val="bs-Latn-BA"/>
         </w:rPr>
       </w:pPr>
-      <w:hyperlink r:id="rId23" w:history="1">
+      <w:hyperlink r:id="rId24" w:history="1">
         <w:r>
           <w:rPr>
             <w:rStyle w:val="Hyperlink"/>
@@ -33079,7 +33689,7 @@
           <w:lang w:val="bs-Latn-BA"/>
         </w:rPr>
       </w:pPr>
-      <w:hyperlink r:id="rId24" w:history="1">
+      <w:hyperlink r:id="rId25" w:history="1">
         <w:r>
           <w:rPr>
             <w:rStyle w:val="Hyperlink"/>
@@ -33100,7 +33710,7 @@
           <w:lang w:val="bs-Latn-BA"/>
         </w:rPr>
       </w:pPr>
-      <w:hyperlink r:id="rId25" w:history="1">
+      <w:hyperlink r:id="rId26" w:history="1">
         <w:r>
           <w:rPr>
             <w:rStyle w:val="Hyperlink"/>
@@ -33121,7 +33731,7 @@
           <w:lang w:val="bs-Latn-BA"/>
         </w:rPr>
       </w:pPr>
-      <w:hyperlink r:id="rId26" w:anchor="gsc.tab=0" w:history="1">
+      <w:hyperlink r:id="rId27" w:anchor="gsc.tab=0" w:history="1">
         <w:r>
           <w:rPr>
             <w:rStyle w:val="Hyperlink"/>
@@ -33142,7 +33752,7 @@
           <w:lang w:val="bs-Latn-BA"/>
         </w:rPr>
       </w:pPr>
-      <w:hyperlink r:id="rId27" w:history="1">
+      <w:hyperlink r:id="rId28" w:history="1">
         <w:r>
           <w:rPr>
             <w:rStyle w:val="Hyperlink"/>
@@ -33163,7 +33773,7 @@
           <w:lang w:val="bs-Latn-BA"/>
         </w:rPr>
       </w:pPr>
-      <w:hyperlink r:id="rId28" w:history="1">
+      <w:hyperlink r:id="rId29" w:history="1">
         <w:r>
           <w:rPr>
             <w:rStyle w:val="Hyperlink"/>
@@ -33184,7 +33794,7 @@
           <w:lang w:val="bs-Latn-BA"/>
         </w:rPr>
       </w:pPr>
-      <w:hyperlink r:id="rId29" w:history="1">
+      <w:hyperlink r:id="rId30" w:history="1">
         <w:r>
           <w:rPr>
             <w:rStyle w:val="Hyperlink"/>
@@ -33195,7 +33805,7 @@
       </w:hyperlink>
     </w:p>
     <w:sectPr>
-      <w:footerReference w:type="default" r:id="rId30"/>
+      <w:footerReference w:type="default" r:id="rId31"/>
       <w:pgSz w:w="12240" w:h="15840"/>
       <w:pgMar w:top="1440" w:right="1440" w:bottom="1440" w:left="1440" w:header="720" w:footer="720" w:gutter="0"/>
       <w:pgNumType w:start="1"/>
@@ -33297,7 +33907,7 @@
           <w:rPr>
             <w:noProof/>
           </w:rPr>
-          <w:t>10</w:t>
+          <w:t>12</w:t>
         </w:r>
         <w:r>
           <w:rPr>
@@ -33364,7 +33974,7 @@
         <v:path o:extrusionok="f" gradientshapeok="t" o:connecttype="rect"/>
         <o:lock v:ext="edit" aspectratio="t"/>
       </v:shapetype>
-      <v:shape id="_x0000_i1054" type="#_x0000_t75" style="width:16.5pt;height:16.5pt;visibility:visible;mso-wrap-style:square" o:bullet="t">
+      <v:shape id="_x0000_i1067" type="#_x0000_t75" style="width:16.5pt;height:16.5pt;visibility:visible;mso-wrap-style:square" o:bullet="t">
         <v:imagedata r:id="rId1" o:title=""/>
       </v:shape>
     </w:pict>
@@ -38228,7 +38838,7 @@
 </file>
 
 <file path=customXml/itemProps1.xml><?xml version="1.0" encoding="utf-8"?>
-<ds:datastoreItem xmlns:ds="http://schemas.openxmlformats.org/officeDocument/2006/customXml" ds:itemID="{AA9885F5-F79D-482F-91A3-6B972AC94B89}">
+<ds:datastoreItem xmlns:ds="http://schemas.openxmlformats.org/officeDocument/2006/customXml" ds:itemID="{6631CF23-1581-4FD0-B39B-CB8943696761}">
   <ds:schemaRefs>
     <ds:schemaRef ds:uri="http://schemas.openxmlformats.org/officeDocument/2006/bibliography"/>
   </ds:schemaRefs>

</xml_diff>

<commit_message>
Refactor SAML section of theoretical part.
</commit_message>
<xml_diff>
--- a/Diplomski rad - Rajo Gajic.docx
+++ b/Diplomski rad - Rajo Gajic.docx
@@ -8723,7 +8723,7 @@
                                 <a14:useLocalDpi xmlns:a14="http://schemas.microsoft.com/office/drawing/2010/main" val="0"/>
                               </a:ext>
                               <a:ext uri="{96DAC541-7B7A-43D3-8B79-37D633B846F1}">
-                                <asvg:svgBlip xmlns="" xmlns:cx1="http://schemas.microsoft.com/office/drawing/2015/9/8/chartex" xmlns:cx2="http://schemas.microsoft.com/office/drawing/2015/10/21/chartex" xmlns:cx3="http://schemas.microsoft.com/office/drawing/2016/5/9/chartex" xmlns:cx4="http://schemas.microsoft.com/office/drawing/2016/5/10/chartex" xmlns:cx5="http://schemas.microsoft.com/office/drawing/2016/5/11/chartex" xmlns:cx6="http://schemas.microsoft.com/office/drawing/2016/5/12/chartex" xmlns:cx7="http://schemas.microsoft.com/office/drawing/2016/5/13/chartex" xmlns:cx8="http://schemas.microsoft.com/office/drawing/2016/5/14/chartex" xmlns:aink="http://schemas.microsoft.com/office/drawing/2016/ink" xmlns:am3d="http://schemas.microsoft.com/office/drawing/2017/model3d" xmlns:o="urn:schemas-microsoft-com:office:office" xmlns:v="urn:schemas-microsoft-com:vml" xmlns:w10="urn:schemas-microsoft-com:office:word" xmlns:w="http://schemas.openxmlformats.org/wordprocessingml/2006/main" xmlns:asvg="http://schemas.microsoft.com/office/drawing/2016/SVG/main" r:embed="rId10"/>
+                                <asvg:svgBlip xmlns:asvg="http://schemas.microsoft.com/office/drawing/2016/SVG/main" xmlns:w="http://schemas.openxmlformats.org/wordprocessingml/2006/main" xmlns:w10="urn:schemas-microsoft-com:office:word" xmlns:v="urn:schemas-microsoft-com:vml" xmlns:o="urn:schemas-microsoft-com:office:office" xmlns:am3d="http://schemas.microsoft.com/office/drawing/2017/model3d" xmlns:aink="http://schemas.microsoft.com/office/drawing/2016/ink" xmlns:cx8="http://schemas.microsoft.com/office/drawing/2016/5/14/chartex" xmlns:cx7="http://schemas.microsoft.com/office/drawing/2016/5/13/chartex" xmlns:cx6="http://schemas.microsoft.com/office/drawing/2016/5/12/chartex" xmlns:cx5="http://schemas.microsoft.com/office/drawing/2016/5/11/chartex" xmlns:cx4="http://schemas.microsoft.com/office/drawing/2016/5/10/chartex" xmlns:cx3="http://schemas.microsoft.com/office/drawing/2016/5/9/chartex" xmlns:cx2="http://schemas.microsoft.com/office/drawing/2015/10/21/chartex" xmlns:cx1="http://schemas.microsoft.com/office/drawing/2015/9/8/chartex" xmlns="" r:embed="rId10"/>
                               </a:ext>
                             </a:extLst>
                           </a:blip>
@@ -10803,7 +10803,7 @@
                                 <a14:useLocalDpi xmlns:a14="http://schemas.microsoft.com/office/drawing/2010/main" val="0"/>
                               </a:ext>
                               <a:ext uri="{96DAC541-7B7A-43D3-8B79-37D633B846F1}">
-                                <asvg:svgBlip xmlns="" xmlns:cx1="http://schemas.microsoft.com/office/drawing/2015/9/8/chartex" xmlns:cx2="http://schemas.microsoft.com/office/drawing/2015/10/21/chartex" xmlns:cx3="http://schemas.microsoft.com/office/drawing/2016/5/9/chartex" xmlns:cx4="http://schemas.microsoft.com/office/drawing/2016/5/10/chartex" xmlns:cx5="http://schemas.microsoft.com/office/drawing/2016/5/11/chartex" xmlns:cx6="http://schemas.microsoft.com/office/drawing/2016/5/12/chartex" xmlns:cx7="http://schemas.microsoft.com/office/drawing/2016/5/13/chartex" xmlns:cx8="http://schemas.microsoft.com/office/drawing/2016/5/14/chartex" xmlns:aink="http://schemas.microsoft.com/office/drawing/2016/ink" xmlns:am3d="http://schemas.microsoft.com/office/drawing/2017/model3d" xmlns:o="urn:schemas-microsoft-com:office:office" xmlns:v="urn:schemas-microsoft-com:vml" xmlns:w10="urn:schemas-microsoft-com:office:word" xmlns:w="http://schemas.openxmlformats.org/wordprocessingml/2006/main" xmlns:asvg="http://schemas.microsoft.com/office/drawing/2016/SVG/main" r:embed="rId10"/>
+                                <asvg:svgBlip xmlns:asvg="http://schemas.microsoft.com/office/drawing/2016/SVG/main" xmlns:w="http://schemas.openxmlformats.org/wordprocessingml/2006/main" xmlns:w10="urn:schemas-microsoft-com:office:word" xmlns:v="urn:schemas-microsoft-com:vml" xmlns:o="urn:schemas-microsoft-com:office:office" xmlns:am3d="http://schemas.microsoft.com/office/drawing/2017/model3d" xmlns:aink="http://schemas.microsoft.com/office/drawing/2016/ink" xmlns:cx8="http://schemas.microsoft.com/office/drawing/2016/5/14/chartex" xmlns:cx7="http://schemas.microsoft.com/office/drawing/2016/5/13/chartex" xmlns:cx6="http://schemas.microsoft.com/office/drawing/2016/5/12/chartex" xmlns:cx5="http://schemas.microsoft.com/office/drawing/2016/5/11/chartex" xmlns:cx4="http://schemas.microsoft.com/office/drawing/2016/5/10/chartex" xmlns:cx3="http://schemas.microsoft.com/office/drawing/2016/5/9/chartex" xmlns:cx2="http://schemas.microsoft.com/office/drawing/2015/10/21/chartex" xmlns:cx1="http://schemas.microsoft.com/office/drawing/2015/9/8/chartex" xmlns="" r:embed="rId10"/>
                               </a:ext>
                             </a:extLst>
                           </a:blip>
@@ -12865,7 +12865,7 @@
                                 <a14:useLocalDpi xmlns:a14="http://schemas.microsoft.com/office/drawing/2010/main" val="0"/>
                               </a:ext>
                               <a:ext uri="{96DAC541-7B7A-43D3-8B79-37D633B846F1}">
-                                <asvg:svgBlip xmlns="" xmlns:cx1="http://schemas.microsoft.com/office/drawing/2015/9/8/chartex" xmlns:cx2="http://schemas.microsoft.com/office/drawing/2015/10/21/chartex" xmlns:cx3="http://schemas.microsoft.com/office/drawing/2016/5/9/chartex" xmlns:cx4="http://schemas.microsoft.com/office/drawing/2016/5/10/chartex" xmlns:cx5="http://schemas.microsoft.com/office/drawing/2016/5/11/chartex" xmlns:cx6="http://schemas.microsoft.com/office/drawing/2016/5/12/chartex" xmlns:cx7="http://schemas.microsoft.com/office/drawing/2016/5/13/chartex" xmlns:cx8="http://schemas.microsoft.com/office/drawing/2016/5/14/chartex" xmlns:aink="http://schemas.microsoft.com/office/drawing/2016/ink" xmlns:am3d="http://schemas.microsoft.com/office/drawing/2017/model3d" xmlns:o="urn:schemas-microsoft-com:office:office" xmlns:v="urn:schemas-microsoft-com:vml" xmlns:w10="urn:schemas-microsoft-com:office:word" xmlns:w="http://schemas.openxmlformats.org/wordprocessingml/2006/main" xmlns:asvg="http://schemas.microsoft.com/office/drawing/2016/SVG/main" r:embed="rId10"/>
+                                <asvg:svgBlip xmlns:asvg="http://schemas.microsoft.com/office/drawing/2016/SVG/main" xmlns:w="http://schemas.openxmlformats.org/wordprocessingml/2006/main" xmlns:w10="urn:schemas-microsoft-com:office:word" xmlns:v="urn:schemas-microsoft-com:vml" xmlns:o="urn:schemas-microsoft-com:office:office" xmlns:am3d="http://schemas.microsoft.com/office/drawing/2017/model3d" xmlns:aink="http://schemas.microsoft.com/office/drawing/2016/ink" xmlns:cx8="http://schemas.microsoft.com/office/drawing/2016/5/14/chartex" xmlns:cx7="http://schemas.microsoft.com/office/drawing/2016/5/13/chartex" xmlns:cx6="http://schemas.microsoft.com/office/drawing/2016/5/12/chartex" xmlns:cx5="http://schemas.microsoft.com/office/drawing/2016/5/11/chartex" xmlns:cx4="http://schemas.microsoft.com/office/drawing/2016/5/10/chartex" xmlns:cx3="http://schemas.microsoft.com/office/drawing/2016/5/9/chartex" xmlns:cx2="http://schemas.microsoft.com/office/drawing/2015/10/21/chartex" xmlns:cx1="http://schemas.microsoft.com/office/drawing/2015/9/8/chartex" xmlns="" r:embed="rId10"/>
                               </a:ext>
                             </a:extLst>
                           </a:blip>
@@ -14339,7 +14339,7 @@
                                 <a14:useLocalDpi xmlns:a14="http://schemas.microsoft.com/office/drawing/2010/main" val="0"/>
                               </a:ext>
                               <a:ext uri="{96DAC541-7B7A-43D3-8B79-37D633B846F1}">
-                                <asvg:svgBlip xmlns="" xmlns:cx1="http://schemas.microsoft.com/office/drawing/2015/9/8/chartex" xmlns:cx2="http://schemas.microsoft.com/office/drawing/2015/10/21/chartex" xmlns:cx3="http://schemas.microsoft.com/office/drawing/2016/5/9/chartex" xmlns:cx4="http://schemas.microsoft.com/office/drawing/2016/5/10/chartex" xmlns:cx5="http://schemas.microsoft.com/office/drawing/2016/5/11/chartex" xmlns:cx6="http://schemas.microsoft.com/office/drawing/2016/5/12/chartex" xmlns:cx7="http://schemas.microsoft.com/office/drawing/2016/5/13/chartex" xmlns:cx8="http://schemas.microsoft.com/office/drawing/2016/5/14/chartex" xmlns:aink="http://schemas.microsoft.com/office/drawing/2016/ink" xmlns:am3d="http://schemas.microsoft.com/office/drawing/2017/model3d" xmlns:o="urn:schemas-microsoft-com:office:office" xmlns:v="urn:schemas-microsoft-com:vml" xmlns:w10="urn:schemas-microsoft-com:office:word" xmlns:w="http://schemas.openxmlformats.org/wordprocessingml/2006/main" xmlns:asvg="http://schemas.microsoft.com/office/drawing/2016/SVG/main" r:embed="rId10"/>
+                                <asvg:svgBlip xmlns:asvg="http://schemas.microsoft.com/office/drawing/2016/SVG/main" xmlns:w="http://schemas.openxmlformats.org/wordprocessingml/2006/main" xmlns:w10="urn:schemas-microsoft-com:office:word" xmlns:v="urn:schemas-microsoft-com:vml" xmlns:o="urn:schemas-microsoft-com:office:office" xmlns:am3d="http://schemas.microsoft.com/office/drawing/2017/model3d" xmlns:aink="http://schemas.microsoft.com/office/drawing/2016/ink" xmlns:cx8="http://schemas.microsoft.com/office/drawing/2016/5/14/chartex" xmlns:cx7="http://schemas.microsoft.com/office/drawing/2016/5/13/chartex" xmlns:cx6="http://schemas.microsoft.com/office/drawing/2016/5/12/chartex" xmlns:cx5="http://schemas.microsoft.com/office/drawing/2016/5/11/chartex" xmlns:cx4="http://schemas.microsoft.com/office/drawing/2016/5/10/chartex" xmlns:cx3="http://schemas.microsoft.com/office/drawing/2016/5/9/chartex" xmlns:cx2="http://schemas.microsoft.com/office/drawing/2015/10/21/chartex" xmlns:cx1="http://schemas.microsoft.com/office/drawing/2015/9/8/chartex" xmlns="" r:embed="rId10"/>
                               </a:ext>
                             </a:extLst>
                           </a:blip>
@@ -17663,13 +17663,13 @@
         <w:rPr>
           <w:lang w:val="bs-Latn-BA"/>
         </w:rPr>
-        <w:t>identifikovati</w:t>
-      </w:r>
-      <w:r>
-        <w:rPr>
-          <w:lang w:val="bs-Latn-BA"/>
-        </w:rPr>
-        <w:t xml:space="preserve"> će se</w:t>
+        <w:t>identifikuje</w:t>
+      </w:r>
+      <w:r>
+        <w:rPr>
+          <w:lang w:val="bs-Latn-BA"/>
+        </w:rPr>
+        <w:t xml:space="preserve"> se</w:t>
       </w:r>
       <w:r>
         <w:rPr>
@@ -18166,13 +18166,23 @@
         </w:rPr>
         <w:t>kao i</w:t>
       </w:r>
-      <w:bookmarkStart w:id="9" w:name="_GoBack"/>
-      <w:bookmarkEnd w:id="9"/>
-      <w:r>
-        <w:rPr>
-          <w:lang w:val="bs-Latn-BA"/>
-        </w:rPr>
-        <w:t xml:space="preserve"> objektima kojima bi on trebao biti omogućen.</w:t>
+      <w:r>
+        <w:rPr>
+          <w:lang w:val="bs-Latn-BA"/>
+        </w:rPr>
+        <w:t xml:space="preserve"> </w:t>
+      </w:r>
+      <w:r>
+        <w:rPr>
+          <w:lang w:val="bs-Latn-BA"/>
+        </w:rPr>
+        <w:t>subjektima</w:t>
+      </w:r>
+      <w:r>
+        <w:rPr>
+          <w:lang w:val="bs-Latn-BA"/>
+        </w:rPr>
+        <w:t xml:space="preserve"> kojima bi on trebao biti omogućen.</w:t>
       </w:r>
       <w:r>
         <w:rPr>
@@ -18499,7 +18509,7 @@
           <w:lang w:val="bs-Latn-BA"/>
         </w:rPr>
       </w:pPr>
-      <w:bookmarkStart w:id="10" w:name="_Toc499388304"/>
+      <w:bookmarkStart w:id="9" w:name="_Toc499388304"/>
       <w:r>
         <w:rPr>
           <w:lang w:val="bs-Latn-BA"/>
@@ -18507,96 +18517,747 @@
         <w:lastRenderedPageBreak/>
         <w:t>SAML (SECURITY ASSERTION MARKUP LANGUAGE)</w:t>
       </w:r>
+      <w:bookmarkEnd w:id="9"/>
+    </w:p>
+    <w:p>
+      <w:pPr>
+        <w:jc w:val="both"/>
+        <w:rPr>
+          <w:lang w:val="bs-Latn-BA"/>
+        </w:rPr>
+      </w:pPr>
+    </w:p>
+    <w:p>
+      <w:pPr>
+        <w:jc w:val="both"/>
+        <w:rPr>
+          <w:lang w:val="bs-Latn-BA"/>
+        </w:rPr>
+      </w:pPr>
+      <w:r>
+        <w:rPr>
+          <w:lang w:val="bs-Latn-BA"/>
+        </w:rPr>
+        <w:t xml:space="preserve">SAML je otvoreni, standardizovani format </w:t>
+      </w:r>
+      <w:r>
+        <w:rPr>
+          <w:lang w:val="bs-Latn-BA"/>
+        </w:rPr>
+        <w:t>poruka</w:t>
+      </w:r>
+      <w:r>
+        <w:rPr>
+          <w:lang w:val="bs-Latn-BA"/>
+        </w:rPr>
+        <w:t xml:space="preserve">, zasnovan na XML-u </w:t>
+      </w:r>
+      <w:r>
+        <w:rPr>
+          <w:lang w:val="bs-Latn-BA"/>
+        </w:rPr>
+        <w:t>koji služi za razmjenu autenti</w:t>
+      </w:r>
+      <w:r>
+        <w:rPr>
+          <w:lang w:val="bs-Latn-BA"/>
+        </w:rPr>
+        <w:t xml:space="preserve">kacionih i autorizacionih </w:t>
+      </w:r>
+      <w:r>
+        <w:rPr>
+          <w:lang w:val="bs-Latn-BA"/>
+        </w:rPr>
+        <w:t>podataka.</w:t>
+      </w:r>
+      <w:r>
+        <w:rPr>
+          <w:lang w:val="bs-Latn-BA"/>
+        </w:rPr>
+        <w:t xml:space="preserve"> </w:t>
+      </w:r>
+      <w:r>
+        <w:rPr>
+          <w:lang w:val="bs-Latn-BA"/>
+        </w:rPr>
+        <w:t>Komunikacija se</w:t>
+      </w:r>
+      <w:r>
+        <w:rPr>
+          <w:lang w:val="bs-Latn-BA"/>
+        </w:rPr>
+        <w:t xml:space="preserve"> najčešće </w:t>
+      </w:r>
+      <w:r>
+        <w:rPr>
+          <w:lang w:val="bs-Latn-BA"/>
+        </w:rPr>
+        <w:t xml:space="preserve">vrši </w:t>
+      </w:r>
+      <w:r>
+        <w:rPr>
+          <w:lang w:val="bs-Latn-BA"/>
+        </w:rPr>
+        <w:t>između provajdera identiteta i servisnog provajdera</w:t>
+      </w:r>
+      <w:r>
+        <w:rPr>
+          <w:lang w:val="bs-Latn-BA"/>
+        </w:rPr>
+        <w:t>, u okviru single sign-on (SSO) procesa putem internet preglednika, što i jeste jedna od najvažnijih uloga za koj</w:t>
+      </w:r>
+      <w:r>
+        <w:rPr>
+          <w:lang w:val="bs-Latn-BA"/>
+        </w:rPr>
+        <w:t>u</w:t>
+      </w:r>
+      <w:r>
+        <w:rPr>
+          <w:lang w:val="bs-Latn-BA"/>
+        </w:rPr>
+        <w:t xml:space="preserve"> se SAML </w:t>
+      </w:r>
+      <w:r>
+        <w:rPr>
+          <w:lang w:val="bs-Latn-BA"/>
+        </w:rPr>
+        <w:t>koristi</w:t>
+      </w:r>
+      <w:r>
+        <w:rPr>
+          <w:lang w:val="bs-Latn-BA"/>
+        </w:rPr>
+        <w:t>.</w:t>
+      </w:r>
+      <w:r>
+        <w:rPr>
+          <w:lang w:val="bs-Latn-BA"/>
+        </w:rPr>
+        <w:t xml:space="preserve"> </w:t>
+      </w:r>
+      <w:r>
+        <w:rPr>
+          <w:lang w:val="bs-Latn-BA"/>
+        </w:rPr>
+        <w:t>R</w:t>
+      </w:r>
+      <w:r>
+        <w:rPr>
+          <w:lang w:val="bs-Latn-BA"/>
+        </w:rPr>
+        <w:t>azvijen</w:t>
+      </w:r>
+      <w:r>
+        <w:rPr>
+          <w:lang w:val="bs-Latn-BA"/>
+        </w:rPr>
+        <w:t xml:space="preserve"> je</w:t>
+      </w:r>
+      <w:r>
+        <w:rPr>
+          <w:lang w:val="bs-Latn-BA"/>
+        </w:rPr>
+        <w:t xml:space="preserve"> od strane OASIS-a</w:t>
+      </w:r>
+      <w:r>
+        <w:rPr>
+          <w:rStyle w:val="FootnoteReference"/>
+          <w:lang w:val="bs-Latn-BA"/>
+        </w:rPr>
+        <w:footnoteReference w:id="1"/>
+      </w:r>
+      <w:r>
+        <w:rPr>
+          <w:lang w:val="bs-Latn-BA"/>
+        </w:rPr>
+        <w:t xml:space="preserve"> i datira još iz 2001</w:t>
+      </w:r>
+      <w:r>
+        <w:rPr>
+          <w:lang w:val="bs-Latn-BA"/>
+        </w:rPr>
+        <w:t>.</w:t>
+      </w:r>
+      <w:r>
+        <w:rPr>
+          <w:lang w:val="bs-Latn-BA"/>
+        </w:rPr>
+        <w:t xml:space="preserve"> godine, s tim da se konstantno vrše nadogradnje i unapređenja. </w:t>
+      </w:r>
+    </w:p>
+    <w:p>
+      <w:pPr>
+        <w:jc w:val="both"/>
+        <w:rPr>
+          <w:lang w:val="bs-Latn-BA"/>
+        </w:rPr>
+      </w:pPr>
+    </w:p>
+    <w:p>
+      <w:pPr>
+        <w:pStyle w:val="Heading2"/>
+        <w:jc w:val="both"/>
+        <w:rPr>
+          <w:lang w:val="bs-Latn-BA"/>
+        </w:rPr>
+      </w:pPr>
+      <w:bookmarkStart w:id="10" w:name="_Toc499388305"/>
+      <w:r>
+        <w:rPr>
+          <w:lang w:val="bs-Latn-BA"/>
+        </w:rPr>
+        <w:t>Principi</w:t>
+      </w:r>
       <w:bookmarkEnd w:id="10"/>
     </w:p>
     <w:p>
       <w:pPr>
-        <w:jc w:val="both"/>
-        <w:rPr>
-          <w:lang w:val="bs-Latn-BA"/>
-        </w:rPr>
-      </w:pPr>
-    </w:p>
-    <w:p>
-      <w:pPr>
-        <w:jc w:val="both"/>
-        <w:rPr>
-          <w:lang w:val="bs-Latn-BA"/>
-        </w:rPr>
-      </w:pPr>
-      <w:r>
-        <w:rPr>
-          <w:lang w:val="bs-Latn-BA"/>
-        </w:rPr>
-        <w:t xml:space="preserve">SAML je otvoreni, standardizovani format </w:t>
-      </w:r>
-      <w:r>
-        <w:rPr>
-          <w:lang w:val="bs-Latn-BA"/>
-        </w:rPr>
-        <w:t>poruka</w:t>
-      </w:r>
-      <w:r>
-        <w:rPr>
-          <w:lang w:val="bs-Latn-BA"/>
-        </w:rPr>
-        <w:t>, zasnovan na XML-u koji služi za razmjenu autentifikacionih i autorizacionih podataka između strana koje komuniciraju, najčešće između provajdera identiteta (IdP) i servisnog provajdera (SP).</w:t>
-      </w:r>
-      <w:r>
-        <w:rPr>
-          <w:lang w:val="bs-Latn-BA"/>
-        </w:rPr>
-        <w:t xml:space="preserve"> SAML je razvijen od strane OASIS-a</w:t>
-      </w:r>
-      <w:r>
-        <w:rPr>
-          <w:lang w:val="bs-Latn-BA"/>
-        </w:rPr>
-        <w:t xml:space="preserve"> i datira još iz 2001 godine, s tim da se konstantno vrše nadogradnje i unapređenja. </w:t>
-      </w:r>
-    </w:p>
-    <w:p>
-      <w:pPr>
-        <w:jc w:val="both"/>
-        <w:rPr>
-          <w:lang w:val="bs-Latn-BA"/>
-        </w:rPr>
-      </w:pPr>
-    </w:p>
-    <w:p>
-      <w:pPr>
-        <w:jc w:val="both"/>
-        <w:rPr>
-          <w:lang w:val="bs-Latn-BA"/>
-        </w:rPr>
-      </w:pPr>
-      <w:r>
-        <w:rPr>
-          <w:lang w:val="bs-Latn-BA"/>
-        </w:rPr>
-        <w:t xml:space="preserve">Jedan od najvažnijih zahtjeva koje SAML adresira je </w:t>
-      </w:r>
+        <w:rPr>
+          <w:lang w:val="bs-Latn-BA"/>
+        </w:rPr>
+      </w:pPr>
+    </w:p>
+    <w:p>
+      <w:pPr>
+        <w:rPr>
+          <w:lang w:val="bs-Latn-BA"/>
+        </w:rPr>
+      </w:pPr>
+      <w:r>
+        <w:rPr>
+          <w:lang w:val="bs-Latn-BA"/>
+        </w:rPr>
+        <w:t>Postoje tri različite uloge u u scenarijima koje propisuje SAML specifikacija:</w:t>
+      </w:r>
+    </w:p>
+    <w:p>
+      <w:pPr>
+        <w:rPr>
+          <w:lang w:val="bs-Latn-BA"/>
+        </w:rPr>
+      </w:pPr>
+    </w:p>
+    <w:p>
+      <w:pPr>
+        <w:pStyle w:val="ListParagraph"/>
+        <w:numPr>
+          <w:ilvl w:val="0"/>
+          <w:numId w:val="34"/>
+        </w:numPr>
+        <w:rPr>
+          <w:lang w:val="bs-Latn-BA"/>
+        </w:rPr>
+      </w:pPr>
       <w:r>
         <w:rPr>
           <w:i/>
           <w:lang w:val="bs-Latn-BA"/>
         </w:rPr>
-        <w:t>single sign-on (SSO)</w:t>
-      </w:r>
-      <w:r>
-        <w:rPr>
-          <w:lang w:val="bs-Latn-BA"/>
-        </w:rPr>
-        <w:t xml:space="preserve"> putem internet preglednika. </w:t>
-      </w:r>
-    </w:p>
-    <w:p>
-      <w:pPr>
-        <w:jc w:val="both"/>
-        <w:rPr>
-          <w:lang w:val="bs-Latn-BA"/>
-        </w:rPr>
-      </w:pPr>
+        <w:t>Principal</w:t>
+      </w:r>
+      <w:r>
+        <w:rPr>
+          <w:lang w:val="bs-Latn-BA"/>
+        </w:rPr>
+        <w:t xml:space="preserve"> (korisnik) </w:t>
+      </w:r>
+      <w:r>
+        <w:rPr>
+          <w:lang w:val="bs-Latn-BA"/>
+        </w:rPr>
+        <w:t>-</w:t>
+      </w:r>
+      <w:r>
+        <w:rPr>
+          <w:lang w:val="bs-Latn-BA"/>
+        </w:rPr>
+        <w:t xml:space="preserve"> subjekat koji može biti autentikovan u okviru određenog sigurnosnog domena</w:t>
+      </w:r>
+    </w:p>
+    <w:p>
+      <w:pPr>
+        <w:pStyle w:val="ListParagraph"/>
+        <w:numPr>
+          <w:ilvl w:val="0"/>
+          <w:numId w:val="34"/>
+        </w:numPr>
+        <w:rPr>
+          <w:lang w:val="bs-Latn-BA"/>
+        </w:rPr>
+      </w:pPr>
+      <w:r>
+        <w:rPr>
+          <w:i/>
+          <w:lang w:val="bs-Latn-BA"/>
+        </w:rPr>
+        <w:t xml:space="preserve">Identity Provider </w:t>
+      </w:r>
+      <w:r>
+        <w:rPr>
+          <w:lang w:val="bs-Latn-BA"/>
+        </w:rPr>
+        <w:t>skr. IdP</w:t>
+      </w:r>
+      <w:r>
+        <w:rPr>
+          <w:lang w:val="bs-Latn-BA"/>
+        </w:rPr>
+        <w:t xml:space="preserve"> (provajder identiteta) </w:t>
+      </w:r>
+      <w:r>
+        <w:rPr>
+          <w:lang w:val="bs-Latn-BA"/>
+        </w:rPr>
+        <w:t>-</w:t>
+      </w:r>
+      <w:r>
+        <w:rPr>
+          <w:lang w:val="bs-Latn-BA"/>
+        </w:rPr>
+        <w:t xml:space="preserve"> sistem koji služi za dodavanje, održavanje i upravljanje informacijama o identitetu subjekta</w:t>
+      </w:r>
+      <w:r>
+        <w:rPr>
+          <w:lang w:val="bs-Latn-BA"/>
+        </w:rPr>
+        <w:t xml:space="preserve">, kao i </w:t>
+      </w:r>
+      <w:r>
+        <w:rPr>
+          <w:lang w:val="bs-Latn-BA"/>
+        </w:rPr>
+        <w:t xml:space="preserve">za </w:t>
+      </w:r>
+      <w:r>
+        <w:rPr>
+          <w:lang w:val="bs-Latn-BA"/>
+        </w:rPr>
+        <w:t xml:space="preserve">njihovo </w:t>
+      </w:r>
+      <w:r>
+        <w:rPr>
+          <w:lang w:val="bs-Latn-BA"/>
+        </w:rPr>
+        <w:t>izdavanje u obliku SAML tvrdnji koje su opisane u tački 6.2.1.</w:t>
+      </w:r>
+    </w:p>
+    <w:p>
+      <w:pPr>
+        <w:pStyle w:val="ListParagraph"/>
+        <w:numPr>
+          <w:ilvl w:val="0"/>
+          <w:numId w:val="34"/>
+        </w:numPr>
+        <w:rPr>
+          <w:lang w:val="bs-Latn-BA"/>
+        </w:rPr>
+      </w:pPr>
+      <w:r>
+        <w:rPr>
+          <w:i/>
+          <w:lang w:val="bs-Latn-BA"/>
+        </w:rPr>
+        <w:t xml:space="preserve">Service Provider </w:t>
+      </w:r>
+      <w:r>
+        <w:rPr>
+          <w:lang w:val="bs-Latn-BA"/>
+        </w:rPr>
+        <w:t>skr. SP (servis provajder)</w:t>
+      </w:r>
+      <w:r>
+        <w:rPr>
+          <w:i/>
+          <w:lang w:val="bs-Latn-BA"/>
+        </w:rPr>
+        <w:t xml:space="preserve"> </w:t>
+      </w:r>
+      <w:r>
+        <w:rPr>
+          <w:lang w:val="bs-Latn-BA"/>
+        </w:rPr>
+        <w:t>-</w:t>
+      </w:r>
+      <w:r>
+        <w:rPr>
+          <w:lang w:val="bs-Latn-BA"/>
+        </w:rPr>
+        <w:t xml:space="preserve"> </w:t>
+      </w:r>
+      <w:r>
+        <w:rPr>
+          <w:lang w:val="bs-Latn-BA"/>
+        </w:rPr>
+        <w:t>sistem odnosno servis čijim resu</w:t>
+      </w:r>
+      <w:r>
+        <w:rPr>
+          <w:lang w:val="bs-Latn-BA"/>
+        </w:rPr>
+        <w:t>rsima korisnik želi pristupiti,</w:t>
+      </w:r>
+      <w:r>
+        <w:rPr>
+          <w:lang w:val="bs-Latn-BA"/>
+        </w:rPr>
+        <w:t xml:space="preserve"> </w:t>
+      </w:r>
+      <w:r>
+        <w:rPr>
+          <w:lang w:val="bs-Latn-BA"/>
+        </w:rPr>
+        <w:t xml:space="preserve">i koji </w:t>
+      </w:r>
+      <w:r>
+        <w:rPr>
+          <w:lang w:val="bs-Latn-BA"/>
+        </w:rPr>
+        <w:t>obavlja komunikaciju sa prova</w:t>
+      </w:r>
+      <w:r>
+        <w:rPr>
+          <w:lang w:val="bs-Latn-BA"/>
+        </w:rPr>
+        <w:t>j</w:t>
+      </w:r>
+      <w:r>
+        <w:rPr>
+          <w:lang w:val="bs-Latn-BA"/>
+        </w:rPr>
+        <w:t>derom identiteta u cilji donošenja odluka</w:t>
+      </w:r>
+    </w:p>
+    <w:p>
+      <w:pPr>
+        <w:ind w:left="360"/>
+        <w:rPr>
+          <w:lang w:val="bs-Latn-BA"/>
+        </w:rPr>
+      </w:pPr>
+    </w:p>
+    <w:p>
+      <w:pPr>
+        <w:jc w:val="both"/>
+        <w:rPr>
+          <w:lang w:val="bs-Latn-BA"/>
+        </w:rPr>
+      </w:pPr>
+      <w:r>
+        <w:rPr>
+          <w:lang w:val="bs-Latn-BA"/>
+        </w:rPr>
+        <w:t>Uobičajeni tok dešavanja u tim scenarijima počinje tako što</w:t>
+      </w:r>
+      <w:r>
+        <w:rPr>
+          <w:lang w:val="bs-Latn-BA"/>
+        </w:rPr>
+        <w:t xml:space="preserve"> korisnik </w:t>
+      </w:r>
+      <w:r>
+        <w:rPr>
+          <w:lang w:val="bs-Latn-BA"/>
+        </w:rPr>
+        <w:t>traži</w:t>
+      </w:r>
+      <w:r>
+        <w:rPr>
+          <w:lang w:val="bs-Latn-BA"/>
+        </w:rPr>
+        <w:t xml:space="preserve"> </w:t>
+      </w:r>
+      <w:r>
+        <w:rPr>
+          <w:lang w:val="bs-Latn-BA"/>
+        </w:rPr>
+        <w:t>pristup resursu</w:t>
+      </w:r>
+      <w:r>
+        <w:rPr>
+          <w:lang w:val="bs-Latn-BA"/>
+        </w:rPr>
+        <w:t xml:space="preserve"> ili </w:t>
+      </w:r>
+      <w:r>
+        <w:rPr>
+          <w:lang w:val="bs-Latn-BA"/>
+        </w:rPr>
+        <w:t>određenoj</w:t>
+      </w:r>
+      <w:r>
+        <w:rPr>
+          <w:lang w:val="bs-Latn-BA"/>
+        </w:rPr>
+        <w:t xml:space="preserve"> uslu</w:t>
+      </w:r>
+      <w:r>
+        <w:rPr>
+          <w:lang w:val="bs-Latn-BA"/>
+        </w:rPr>
+        <w:t>zi</w:t>
+      </w:r>
+      <w:r>
+        <w:rPr>
+          <w:lang w:val="bs-Latn-BA"/>
+        </w:rPr>
+        <w:t xml:space="preserve"> </w:t>
+      </w:r>
+      <w:r>
+        <w:rPr>
+          <w:lang w:val="bs-Latn-BA"/>
+        </w:rPr>
+        <w:t>na strani</w:t>
+      </w:r>
+      <w:r>
+        <w:rPr>
+          <w:lang w:val="bs-Latn-BA"/>
+        </w:rPr>
+        <w:t xml:space="preserve"> servis provajdera. Servis provajder </w:t>
+      </w:r>
+      <w:r>
+        <w:rPr>
+          <w:lang w:val="bs-Latn-BA"/>
+        </w:rPr>
+        <w:t xml:space="preserve">zatim </w:t>
+      </w:r>
+      <w:r>
+        <w:rPr>
+          <w:lang w:val="bs-Latn-BA"/>
+        </w:rPr>
+        <w:t xml:space="preserve">od pravajdera identiteta </w:t>
+      </w:r>
+      <w:r>
+        <w:rPr>
+          <w:lang w:val="bs-Latn-BA"/>
+        </w:rPr>
+        <w:t xml:space="preserve">zahtjeva i dobavlja </w:t>
+      </w:r>
+      <w:r>
+        <w:rPr>
+          <w:lang w:val="bs-Latn-BA"/>
+        </w:rPr>
+        <w:t>tvrdnje o identitetu korisnika</w:t>
+      </w:r>
+      <w:r>
+        <w:rPr>
+          <w:lang w:val="bs-Latn-BA"/>
+        </w:rPr>
+        <w:t xml:space="preserve">, </w:t>
+      </w:r>
+      <w:r>
+        <w:rPr>
+          <w:lang w:val="bs-Latn-BA"/>
+        </w:rPr>
+        <w:t>te</w:t>
+      </w:r>
+      <w:r>
+        <w:rPr>
+          <w:lang w:val="bs-Latn-BA"/>
+        </w:rPr>
+        <w:t xml:space="preserve"> na osnovu njih </w:t>
+      </w:r>
+      <w:r>
+        <w:rPr>
+          <w:lang w:val="bs-Latn-BA"/>
+        </w:rPr>
+        <w:t>vrši odlu</w:t>
+      </w:r>
+      <w:r>
+        <w:rPr>
+          <w:lang w:val="bs-Latn-BA"/>
+        </w:rPr>
+        <w:t>ke</w:t>
+      </w:r>
+      <w:r>
+        <w:rPr>
+          <w:lang w:val="bs-Latn-BA"/>
+        </w:rPr>
+        <w:t xml:space="preserve"> o pravima</w:t>
+      </w:r>
+      <w:r>
+        <w:rPr>
+          <w:lang w:val="bs-Latn-BA"/>
+        </w:rPr>
+        <w:t xml:space="preserve"> pristupa </w:t>
+      </w:r>
+      <w:r>
+        <w:rPr>
+          <w:lang w:val="bs-Latn-BA"/>
+        </w:rPr>
+        <w:t>zahtijevanim</w:t>
+      </w:r>
+      <w:r>
+        <w:rPr>
+          <w:lang w:val="bs-Latn-BA"/>
+        </w:rPr>
+        <w:t xml:space="preserve"> resursima i uslugama.</w:t>
+      </w:r>
+    </w:p>
+    <w:p>
+      <w:pPr>
+        <w:jc w:val="both"/>
+        <w:rPr>
+          <w:lang w:val="bs-Latn-BA"/>
+        </w:rPr>
+      </w:pPr>
+    </w:p>
+    <w:p>
+      <w:pPr>
+        <w:jc w:val="both"/>
+        <w:rPr>
+          <w:lang w:val="bs-Latn-BA"/>
+        </w:rPr>
+      </w:pPr>
+      <w:r>
+        <w:rPr>
+          <w:lang w:val="bs-Latn-BA"/>
+        </w:rPr>
+        <w:t xml:space="preserve">Provajder identiteta, prije nego što dostavi tvrdnju </w:t>
+      </w:r>
+      <w:r>
+        <w:rPr>
+          <w:lang w:val="bs-Latn-BA"/>
+        </w:rPr>
+        <w:t>o identitetu korisnika servis</w:t>
+      </w:r>
+      <w:r>
+        <w:rPr>
+          <w:lang w:val="bs-Latn-BA"/>
+        </w:rPr>
+        <w:t xml:space="preserve"> provajderu, može tražiti neke dodatne informacije od korisnika, kao što su korisničko ime i lozinka, kako bi utvrdio njegov identitet. SAML specifikuje tvrdnje izmedju tri strane, naročito poruke kojim se tvrdi identitet korisnika od strane prova</w:t>
+      </w:r>
+      <w:r>
+        <w:rPr>
+          <w:lang w:val="bs-Latn-BA"/>
+        </w:rPr>
+        <w:t>jdera identiteta prema servis</w:t>
+      </w:r>
+      <w:r>
+        <w:rPr>
+          <w:lang w:val="bs-Latn-BA"/>
+        </w:rPr>
+        <w:t xml:space="preserve"> provajderu. Po SAML specifikaciji, jedan provajder identiteta može sl</w:t>
+      </w:r>
+      <w:r>
+        <w:rPr>
+          <w:lang w:val="bs-Latn-BA"/>
+        </w:rPr>
+        <w:t>ati tvrdnje različitim servis</w:t>
+      </w:r>
+      <w:r>
+        <w:rPr>
+          <w:lang w:val="bs-Latn-BA"/>
+        </w:rPr>
+        <w:t xml:space="preserve"> provajderima. Slično, jedan servi</w:t>
+      </w:r>
+      <w:r>
+        <w:rPr>
+          <w:lang w:val="bs-Latn-BA"/>
+        </w:rPr>
+        <w:t>s provajder</w:t>
+      </w:r>
+      <w:r>
+        <w:rPr>
+          <w:lang w:val="bs-Latn-BA"/>
+        </w:rPr>
+        <w:t xml:space="preserve"> može</w:t>
+      </w:r>
+      <w:r>
+        <w:rPr>
+          <w:lang w:val="bs-Latn-BA"/>
+        </w:rPr>
+        <w:t xml:space="preserve"> se</w:t>
+      </w:r>
+      <w:r>
+        <w:rPr>
+          <w:lang w:val="bs-Latn-BA"/>
+        </w:rPr>
+        <w:t xml:space="preserve"> oslanjati</w:t>
+      </w:r>
+      <w:r>
+        <w:rPr>
+          <w:lang w:val="bs-Latn-BA"/>
+        </w:rPr>
+        <w:t xml:space="preserve"> i vjerovati tvrdnjama dobijenim od strane više nezavisnih provajdera identiteta. </w:t>
+      </w:r>
+    </w:p>
+    <w:p>
+      <w:pPr>
+        <w:jc w:val="both"/>
+        <w:rPr>
+          <w:lang w:val="bs-Latn-BA"/>
+        </w:rPr>
+      </w:pPr>
+    </w:p>
+    <w:p>
+      <w:pPr>
+        <w:jc w:val="both"/>
+        <w:rPr>
+          <w:lang w:val="bs-Latn-BA"/>
+        </w:rPr>
+      </w:pPr>
+      <w:r>
+        <w:rPr>
+          <w:lang w:val="bs-Latn-BA"/>
+        </w:rPr>
+        <w:t xml:space="preserve">SAML ne definiše način </w:t>
+      </w:r>
+      <w:r>
+        <w:rPr>
+          <w:lang w:val="bs-Latn-BA"/>
+        </w:rPr>
+        <w:t>na koji će se korisnik autenti</w:t>
+      </w:r>
+      <w:r>
+        <w:rPr>
+          <w:lang w:val="bs-Latn-BA"/>
+        </w:rPr>
+        <w:t>kovati na strani provajdera identiteta. M</w:t>
+      </w:r>
+      <w:r>
+        <w:rPr>
+          <w:lang w:val="bs-Latn-BA"/>
+        </w:rPr>
+        <w:t>o</w:t>
+      </w:r>
+      <w:r>
+        <w:rPr>
+          <w:lang w:val="bs-Latn-BA"/>
+        </w:rPr>
+        <w:t>gu se koristiti korisničko ime i lozin</w:t>
+      </w:r>
+      <w:r>
+        <w:rPr>
+          <w:lang w:val="bs-Latn-BA"/>
+        </w:rPr>
+        <w:t>ka ili neki drugi oblik autenti</w:t>
+      </w:r>
+      <w:r>
+        <w:rPr>
+          <w:lang w:val="bs-Latn-BA"/>
+        </w:rPr>
+        <w:t>kacije, uključujući autenti</w:t>
+      </w:r>
+      <w:r>
+        <w:rPr>
+          <w:lang w:val="bs-Latn-BA"/>
+        </w:rPr>
+        <w:t>kaciju u više koraka (</w:t>
+      </w:r>
+      <w:r>
+        <w:rPr>
+          <w:i/>
+          <w:lang w:val="bs-Latn-BA"/>
+        </w:rPr>
+        <w:t>multi factor</w:t>
+      </w:r>
+      <w:r>
+        <w:rPr>
+          <w:lang w:val="bs-Latn-BA"/>
+        </w:rPr>
+        <w:t xml:space="preserve">). </w:t>
+      </w:r>
     </w:p>
     <w:p>
       <w:pPr>
@@ -18606,12 +19267,13 @@
           <w:lang w:val="bs-Latn-BA"/>
         </w:rPr>
       </w:pPr>
-      <w:bookmarkStart w:id="11" w:name="_Toc499388305"/>
-      <w:r>
-        <w:rPr>
-          <w:lang w:val="bs-Latn-BA"/>
-        </w:rPr>
-        <w:t>Principi</w:t>
+      <w:bookmarkStart w:id="11" w:name="_Toc499388306"/>
+      <w:r>
+        <w:rPr>
+          <w:lang w:val="bs-Latn-BA"/>
+        </w:rPr>
+        <w:lastRenderedPageBreak/>
+        <w:t>Kako SAML funkcioniše</w:t>
       </w:r>
       <w:bookmarkEnd w:id="11"/>
     </w:p>
@@ -18633,173 +19295,61 @@
         <w:rPr>
           <w:lang w:val="bs-Latn-BA"/>
         </w:rPr>
-        <w:t>SAML specifikacija definiše tri</w:t>
-      </w:r>
-      <w:r>
-        <w:rPr>
-          <w:lang w:val="bs-Latn-BA"/>
-        </w:rPr>
-        <w:t xml:space="preserve"> uloge: </w:t>
-      </w:r>
-      <w:r>
-        <w:rPr>
-          <w:i/>
-          <w:lang w:val="bs-Latn-BA"/>
-        </w:rPr>
-        <w:t xml:space="preserve">principal </w:t>
-      </w:r>
-      <w:r>
-        <w:rPr>
-          <w:lang w:val="bs-Latn-BA"/>
-        </w:rPr>
-        <w:t xml:space="preserve">(korisnik), </w:t>
-      </w:r>
-      <w:r>
-        <w:rPr>
-          <w:i/>
-          <w:lang w:val="bs-Latn-BA"/>
-        </w:rPr>
-        <w:t>Identity Provide</w:t>
-      </w:r>
-      <w:r>
-        <w:rPr>
-          <w:lang w:val="bs-Latn-BA"/>
-        </w:rPr>
-        <w:t xml:space="preserve">r – IdP (provajder identiteta) i </w:t>
-      </w:r>
-      <w:r>
-        <w:rPr>
-          <w:i/>
-          <w:lang w:val="bs-Latn-BA"/>
-        </w:rPr>
-        <w:t>Service Provider</w:t>
-      </w:r>
-      <w:r>
-        <w:rPr>
-          <w:lang w:val="bs-Latn-BA"/>
-        </w:rPr>
-        <w:t xml:space="preserve"> – SP (servis provajder). U scenarijima koje SAML adresira, korisnik zahtjeva uslugu od servis provajdera. Servis provajder zahtjeva i dobavlja </w:t>
-      </w:r>
-      <w:r>
-        <w:rPr>
-          <w:lang w:val="bs-Latn-BA"/>
-        </w:rPr>
-        <w:t>tvrdnje o identitetu korisnika od strane provajdera identiteta. Na osnovu te tvrdnje, servis provajder vrši odluku o pravu pristupa korisnika određenim resursima i uslugama.</w:t>
-      </w:r>
-    </w:p>
-    <w:p>
-      <w:pPr>
-        <w:jc w:val="both"/>
-        <w:rPr>
-          <w:lang w:val="bs-Latn-BA"/>
-        </w:rPr>
-      </w:pPr>
-    </w:p>
-    <w:p>
-      <w:pPr>
-        <w:jc w:val="both"/>
-        <w:rPr>
-          <w:lang w:val="bs-Latn-BA"/>
-        </w:rPr>
-      </w:pPr>
-      <w:r>
-        <w:rPr>
-          <w:lang w:val="bs-Latn-BA"/>
-        </w:rPr>
-        <w:t xml:space="preserve">Provajder identiteta, prije nego što dostavi tvrdnju o identitetu korisnika servisnom provajderu, može tražiti neke dodatne informacije od korisnika, kao što su korisničko ime i lozinka, kako bi utvrdio njegov identitet. SAML specifikuje tvrdnje izmedju tri strane, naročito poruke kojim se tvrdi identitet korisnika od strane provajdera identiteta prema servisnom provajderu. Po SAML specifikaciji, jedan provajder identiteta može slati tvrdnje različitim servisnim provajderima. Slično, jedan servis provajder se može oslanjati na i vjerovati tvrdnjama dobijenim od strane više nezavisnih provajdera identiteta. </w:t>
-      </w:r>
-    </w:p>
-    <w:p>
-      <w:pPr>
-        <w:jc w:val="both"/>
-        <w:rPr>
-          <w:lang w:val="bs-Latn-BA"/>
-        </w:rPr>
-      </w:pPr>
-    </w:p>
-    <w:p>
-      <w:pPr>
-        <w:jc w:val="both"/>
-        <w:rPr>
-          <w:lang w:val="bs-Latn-BA"/>
-        </w:rPr>
-      </w:pPr>
-      <w:r>
-        <w:rPr>
-          <w:lang w:val="bs-Latn-BA"/>
-        </w:rPr>
-        <w:t>SAML ne definiše način na koji će se korisnik autentifikovati na strani provajdera identiteta. Mgu se koristiti korisničko ime i lozinka ili neki drugi oblik autentifikacije, uključujući autentifikaciju u više koraka (</w:t>
-      </w:r>
-      <w:r>
-        <w:rPr>
-          <w:i/>
-          <w:lang w:val="bs-Latn-BA"/>
-        </w:rPr>
-        <w:t>multi factor</w:t>
-      </w:r>
-      <w:r>
-        <w:rPr>
-          <w:lang w:val="bs-Latn-BA"/>
-        </w:rPr>
-        <w:t xml:space="preserve">). </w:t>
-      </w:r>
-    </w:p>
-    <w:p>
-      <w:pPr>
-        <w:jc w:val="both"/>
-        <w:rPr>
-          <w:lang w:val="bs-Latn-BA"/>
-        </w:rPr>
-      </w:pPr>
-    </w:p>
-    <w:p>
-      <w:pPr>
-        <w:pStyle w:val="Heading2"/>
-        <w:jc w:val="both"/>
-        <w:rPr>
-          <w:lang w:val="bs-Latn-BA"/>
-        </w:rPr>
-      </w:pPr>
-      <w:bookmarkStart w:id="12" w:name="_Toc499388306"/>
-      <w:r>
-        <w:rPr>
-          <w:lang w:val="bs-Latn-BA"/>
-        </w:rPr>
-        <w:t>Kako SAML funkcioniše</w:t>
-      </w:r>
-      <w:bookmarkEnd w:id="12"/>
-    </w:p>
-    <w:p>
-      <w:pPr>
-        <w:rPr>
-          <w:lang w:val="bs-Latn-BA"/>
-        </w:rPr>
-      </w:pPr>
-    </w:p>
-    <w:p>
-      <w:pPr>
-        <w:jc w:val="both"/>
-        <w:rPr>
-          <w:lang w:val="bs-Latn-BA"/>
-        </w:rPr>
-      </w:pPr>
-      <w:r>
-        <w:rPr>
-          <w:lang w:val="bs-Latn-BA"/>
-        </w:rPr>
-        <w:t>Na koji način SAML rješava</w:t>
-      </w:r>
-      <w:r>
-        <w:rPr>
-          <w:lang w:val="bs-Latn-BA"/>
-        </w:rPr>
-        <w:t xml:space="preserve"> sve ? U suštini, SAML nije niš</w:t>
-      </w:r>
-      <w:r>
-        <w:rPr>
-          <w:lang w:val="bs-Latn-BA"/>
-        </w:rPr>
-        <w:t xml:space="preserve">ta više nego niz XML baziranih poruka koje govore da li je korisnik autentifikovan, kakva prava, uloge i pristupe posjeduje te na koji način može koristiti podatke i resurse na osnovu tih prava i uloga. Kompatibilan je sa HTTP, SMTP, FTP i SOAP protokolima, uz niz ostalih protokola i tehnologija. </w:t>
+        <w:t>U suštini, SAML nije niš</w:t>
+      </w:r>
+      <w:r>
+        <w:rPr>
+          <w:lang w:val="bs-Latn-BA"/>
+        </w:rPr>
+        <w:t xml:space="preserve">ta više nego niz XML baziranih poruka koje </w:t>
+      </w:r>
+      <w:r>
+        <w:rPr>
+          <w:lang w:val="bs-Latn-BA"/>
+        </w:rPr>
+        <w:t>daju informaciju o tome</w:t>
+      </w:r>
+      <w:r>
+        <w:rPr>
+          <w:lang w:val="bs-Latn-BA"/>
+        </w:rPr>
+        <w:t xml:space="preserve"> da li je korisnik autentikovan, kakva prava</w:t>
+      </w:r>
+      <w:r>
+        <w:rPr>
+          <w:lang w:val="bs-Latn-BA"/>
+        </w:rPr>
+        <w:t xml:space="preserve"> pristupa i uloge</w:t>
+      </w:r>
+      <w:r>
+        <w:rPr>
+          <w:lang w:val="bs-Latn-BA"/>
+        </w:rPr>
+        <w:t xml:space="preserve"> posjeduje</w:t>
+      </w:r>
+      <w:r>
+        <w:rPr>
+          <w:lang w:val="bs-Latn-BA"/>
+        </w:rPr>
+        <w:t>,</w:t>
+      </w:r>
+      <w:r>
+        <w:rPr>
+          <w:lang w:val="bs-Latn-BA"/>
+        </w:rPr>
+        <w:t xml:space="preserve"> te na koji način može koristiti podatke i resurse na osnovu </w:t>
+      </w:r>
+      <w:r>
+        <w:rPr>
+          <w:lang w:val="bs-Latn-BA"/>
+        </w:rPr>
+        <w:t>toga</w:t>
+      </w:r>
+      <w:r>
+        <w:rPr>
+          <w:lang w:val="bs-Latn-BA"/>
+        </w:rPr>
+        <w:t xml:space="preserve">. Kompatibilan je sa HTTP, SMTP, FTP i SOAP protokolima, uz niz ostalih protokola i tehnologija. </w:t>
       </w:r>
     </w:p>
     <w:p>
@@ -18899,7 +19449,6 @@
           <w:i/>
           <w:lang w:val="bs-Latn-BA"/>
         </w:rPr>
-        <w:lastRenderedPageBreak/>
         <w:t>Bindings</w:t>
       </w:r>
       <w:r>
@@ -18913,6 +19462,12 @@
           <w:lang w:val="bs-Latn-BA"/>
         </w:rPr>
         <w:t>povezivanja</w:t>
+      </w:r>
+      <w:r>
+        <w:rPr>
+          <w:lang w:val="bs-Latn-BA"/>
+        </w:rPr>
+        <w:t>/uvezivanja</w:t>
       </w:r>
       <w:r>
         <w:rPr>
@@ -18962,33 +19517,51 @@
           <w:lang w:val="bs-Latn-BA"/>
         </w:rPr>
       </w:pPr>
-      <w:bookmarkStart w:id="13" w:name="_Toc499388307"/>
+      <w:bookmarkStart w:id="12" w:name="_Toc499388307"/>
       <w:r>
         <w:rPr>
           <w:lang w:val="bs-Latn-BA"/>
         </w:rPr>
         <w:t>Assertions (tvrdnje)</w:t>
       </w:r>
-      <w:bookmarkEnd w:id="13"/>
-    </w:p>
-    <w:p>
-      <w:pPr>
-        <w:rPr>
-          <w:lang w:val="bs-Latn-BA"/>
-        </w:rPr>
-      </w:pPr>
-    </w:p>
-    <w:p>
-      <w:pPr>
-        <w:rPr>
-          <w:lang w:val="bs-Latn-BA"/>
-        </w:rPr>
-      </w:pPr>
-      <w:r>
-        <w:rPr>
-          <w:lang w:val="bs-Latn-BA"/>
-        </w:rPr>
-        <w:t xml:space="preserve">SAML tvrdnja predstavlja paket sigurnosnih informacija dobijenih od strane provajdera identiteta.  </w:t>
+      <w:bookmarkEnd w:id="12"/>
+    </w:p>
+    <w:p>
+      <w:pPr>
+        <w:rPr>
+          <w:lang w:val="bs-Latn-BA"/>
+        </w:rPr>
+      </w:pPr>
+    </w:p>
+    <w:p>
+      <w:pPr>
+        <w:rPr>
+          <w:lang w:val="bs-Latn-BA"/>
+        </w:rPr>
+      </w:pPr>
+      <w:r>
+        <w:rPr>
+          <w:lang w:val="bs-Latn-BA"/>
+        </w:rPr>
+        <w:t xml:space="preserve">SAML tvrdnja predstavlja </w:t>
+      </w:r>
+      <w:r>
+        <w:rPr>
+          <w:lang w:val="bs-Latn-BA"/>
+        </w:rPr>
+        <w:t>skup</w:t>
+      </w:r>
+      <w:r>
+        <w:rPr>
+          <w:lang w:val="bs-Latn-BA"/>
+        </w:rPr>
+        <w:t xml:space="preserve"> sigurnosnih informacija dobijenih od strane provajdera identiteta.  </w:t>
+      </w:r>
+      <w:r>
+        <w:rPr>
+          <w:lang w:val="bs-Latn-BA"/>
+        </w:rPr>
+        <w:t>Primjer koji prikazuje strukturu SAML tvrdnje:</w:t>
       </w:r>
     </w:p>
     <w:p>
@@ -19910,7 +20483,31 @@
         <w:rPr>
           <w:lang w:val="bs-Latn-BA"/>
         </w:rPr>
-        <w:t>SAML tvrdnje je obično prenose od strane provajdera identiteta prema sersisnom provajderu. Tvrdnje sadrže izjave (</w:t>
+        <w:t>SAML tvrdnje s</w:t>
+      </w:r>
+      <w:r>
+        <w:rPr>
+          <w:lang w:val="bs-Latn-BA"/>
+        </w:rPr>
+        <w:t>e obično prenose od strane provajdera identiteta prema ser</w:t>
+      </w:r>
+      <w:r>
+        <w:rPr>
+          <w:lang w:val="bs-Latn-BA"/>
+        </w:rPr>
+        <w:t>v</w:t>
+      </w:r>
+      <w:r>
+        <w:rPr>
+          <w:lang w:val="bs-Latn-BA"/>
+        </w:rPr>
+        <w:t>is</w:t>
+      </w:r>
+      <w:r>
+        <w:rPr>
+          <w:lang w:val="bs-Latn-BA"/>
+        </w:rPr>
+        <w:t xml:space="preserve"> provajderu. Tvrdnje sadrže izjave (</w:t>
       </w:r>
       <w:r>
         <w:rPr>
@@ -19923,7 +20520,43 @@
         <w:rPr>
           <w:lang w:val="bs-Latn-BA"/>
         </w:rPr>
-        <w:t>) koje servis provajder koristi kako bi donio odluku o pravima pristupa korisnika. Postoje 3 vrste izjava koje SAML prenosi:</w:t>
+        <w:t>) koje servis provajder koristi kako bi donio odluku o pravima pristupa korisnika</w:t>
+      </w:r>
+      <w:r>
+        <w:rPr>
+          <w:lang w:val="bs-Latn-BA"/>
+        </w:rPr>
+        <w:t xml:space="preserve">, nakon što </w:t>
+      </w:r>
+      <w:r>
+        <w:rPr>
+          <w:lang w:val="bs-Latn-BA"/>
+        </w:rPr>
+        <w:t>on</w:t>
+      </w:r>
+      <w:r>
+        <w:rPr>
+          <w:lang w:val="bs-Latn-BA"/>
+        </w:rPr>
+        <w:t xml:space="preserve"> uputi zahtjev za pristup određenom resursu ili usluzi</w:t>
+      </w:r>
+      <w:r>
+        <w:rPr>
+          <w:lang w:val="bs-Latn-BA"/>
+        </w:rPr>
+        <w:t xml:space="preserve">. Postoje </w:t>
+      </w:r>
+      <w:r>
+        <w:rPr>
+          <w:lang w:val="bs-Latn-BA"/>
+        </w:rPr>
+        <w:t>tri</w:t>
+      </w:r>
+      <w:r>
+        <w:rPr>
+          <w:lang w:val="bs-Latn-BA"/>
+        </w:rPr>
+        <w:t xml:space="preserve"> vrste izjava koje SAML prenosi:</w:t>
       </w:r>
     </w:p>
     <w:p>
@@ -19959,13 +20592,44 @@
           <w:b/>
           <w:lang w:val="bs-Latn-BA"/>
         </w:rPr>
-        <w:t xml:space="preserve"> (autentifikacione izjave)</w:t>
-      </w:r>
-      <w:r>
-        <w:rPr>
-          <w:lang w:val="bs-Latn-BA"/>
-        </w:rPr>
-        <w:t xml:space="preserve"> – govore servis provajderu da se korisnik autentifikovao na strani provajdera identiteta u određeno vrijeme i upotrebom određene metode za autentifikaciju</w:t>
+        <w:t xml:space="preserve"> (autenti</w:t>
+      </w:r>
+      <w:r>
+        <w:rPr>
+          <w:b/>
+          <w:lang w:val="bs-Latn-BA"/>
+        </w:rPr>
+        <w:t>kacione izjave)</w:t>
+      </w:r>
+      <w:r>
+        <w:rPr>
+          <w:lang w:val="bs-Latn-BA"/>
+        </w:rPr>
+        <w:t xml:space="preserve"> – govore servis pr</w:t>
+      </w:r>
+      <w:r>
+        <w:rPr>
+          <w:lang w:val="bs-Latn-BA"/>
+        </w:rPr>
+        <w:t>ovajderu da se korisnik autenti</w:t>
+      </w:r>
+      <w:r>
+        <w:rPr>
+          <w:lang w:val="bs-Latn-BA"/>
+        </w:rPr>
+        <w:t>kovao na strani provajdera identiteta u određeno vrijeme i upotr</w:t>
+      </w:r>
+      <w:r>
+        <w:rPr>
+          <w:lang w:val="bs-Latn-BA"/>
+        </w:rPr>
+        <w:t>ebom određene metode za autenti</w:t>
+      </w:r>
+      <w:r>
+        <w:rPr>
+          <w:lang w:val="bs-Latn-BA"/>
+        </w:rPr>
+        <w:t>kaciju</w:t>
       </w:r>
     </w:p>
     <w:p>
@@ -20007,7 +20671,91 @@
         <w:rPr>
           <w:lang w:val="bs-Latn-BA"/>
         </w:rPr>
-        <w:t xml:space="preserve">govore koji određeni atributi su vezani za subjekta odnosno korisnika. Atribut predstavlja jednostavan par podataka, „naziv-vrijednost“. Oslanjajuće strane koriste atribute kako bi donijele odluke o dozvolama pristupa. </w:t>
+        <w:t xml:space="preserve">govore koji </w:t>
+      </w:r>
+      <w:r>
+        <w:rPr>
+          <w:lang w:val="bs-Latn-BA"/>
+        </w:rPr>
+        <w:t>specifični</w:t>
+      </w:r>
+      <w:r>
+        <w:rPr>
+          <w:lang w:val="bs-Latn-BA"/>
+        </w:rPr>
+        <w:t xml:space="preserve"> atributi su vezani za subjekat</w:t>
+      </w:r>
+      <w:r>
+        <w:rPr>
+          <w:lang w:val="bs-Latn-BA"/>
+        </w:rPr>
+        <w:t xml:space="preserve"> odnosno korisnika. Atribut predstavlja jednostavan par podataka, </w:t>
+      </w:r>
+      <w:r>
+        <w:rPr>
+          <w:lang w:val="bs-Latn-BA"/>
+        </w:rPr>
+        <w:t xml:space="preserve">predstavljen u  obliku </w:t>
+      </w:r>
+      <w:r>
+        <w:rPr>
+          <w:lang w:val="bs-Latn-BA"/>
+        </w:rPr>
+        <w:t xml:space="preserve">„naziv-vrijednost“. </w:t>
+      </w:r>
+      <w:r>
+        <w:rPr>
+          <w:lang w:val="bs-Latn-BA"/>
+        </w:rPr>
+        <w:t xml:space="preserve">Strana koja konzumira </w:t>
+      </w:r>
+      <w:r>
+        <w:rPr>
+          <w:lang w:val="bs-Latn-BA"/>
+        </w:rPr>
+        <w:t xml:space="preserve">te </w:t>
+      </w:r>
+      <w:r>
+        <w:rPr>
+          <w:lang w:val="bs-Latn-BA"/>
+        </w:rPr>
+        <w:t>poruke</w:t>
+      </w:r>
+      <w:r>
+        <w:rPr>
+          <w:lang w:val="bs-Latn-BA"/>
+        </w:rPr>
+        <w:t xml:space="preserve"> k</w:t>
+      </w:r>
+      <w:r>
+        <w:rPr>
+          <w:lang w:val="bs-Latn-BA"/>
+        </w:rPr>
+        <w:t>oristi</w:t>
+      </w:r>
+      <w:r>
+        <w:rPr>
+          <w:lang w:val="bs-Latn-BA"/>
+        </w:rPr>
+        <w:t xml:space="preserve"> atribute kako bi donijela</w:t>
+      </w:r>
+      <w:r>
+        <w:rPr>
+          <w:lang w:val="bs-Latn-BA"/>
+        </w:rPr>
+        <w:t xml:space="preserve"> odluke o dozvolama </w:t>
+      </w:r>
+      <w:r>
+        <w:rPr>
+          <w:lang w:val="bs-Latn-BA"/>
+        </w:rPr>
+        <w:t xml:space="preserve">i pravima </w:t>
+      </w:r>
+      <w:r>
+        <w:rPr>
+          <w:lang w:val="bs-Latn-BA"/>
+        </w:rPr>
+        <w:t xml:space="preserve">pristupa. </w:t>
       </w:r>
     </w:p>
     <w:p>
@@ -20029,6 +20777,7 @@
           <w:i/>
           <w:lang w:val="bs-Latn-BA"/>
         </w:rPr>
+        <w:lastRenderedPageBreak/>
         <w:t xml:space="preserve">Authorization decision statements </w:t>
       </w:r>
       <w:r>
@@ -20090,14 +20839,25 @@
         <w:rPr>
           <w:lang w:val="bs-Latn-BA"/>
         </w:rPr>
-        <w:t xml:space="preserve">Izražavanje autorizacionih odluka je nešto gdje je SAML sa namjerom ograničen. Za naprednije slučajeve upotrebe preporučuje se korištenje XACML-a. </w:t>
-      </w:r>
-      <w:r>
-        <w:rPr>
-          <w:b/>
-          <w:lang w:val="bs-Latn-BA"/>
-        </w:rPr>
-        <w:t xml:space="preserve"> </w:t>
+        <w:t>Izražavanje autorizacionih odluka je nešto gdje je SAML sa namjerom ograničen. Za naprednije slučajeve upotrebe pr</w:t>
+      </w:r>
+      <w:r>
+        <w:rPr>
+          <w:lang w:val="bs-Latn-BA"/>
+        </w:rPr>
+        <w:t>eporučuje se korištenje XACML-a, detaljnije obrađen</w:t>
+      </w:r>
+      <w:r>
+        <w:rPr>
+          <w:lang w:val="bs-Latn-BA"/>
+        </w:rPr>
+        <w:t>og</w:t>
+      </w:r>
+      <w:r>
+        <w:rPr>
+          <w:lang w:val="bs-Latn-BA"/>
+        </w:rPr>
+        <w:t xml:space="preserve"> u glavi 7.</w:t>
       </w:r>
     </w:p>
     <w:p>
@@ -20115,7 +20875,7 @@
           <w:lang w:val="bs-Latn-BA"/>
         </w:rPr>
       </w:pPr>
-      <w:bookmarkStart w:id="14" w:name="_Toc499388308"/>
+      <w:bookmarkStart w:id="13" w:name="_Toc499388308"/>
       <w:r>
         <w:rPr>
           <w:lang w:val="bs-Latn-BA"/>
@@ -20134,26 +20894,38 @@
         </w:rPr>
         <w:t>)</w:t>
       </w:r>
-      <w:bookmarkEnd w:id="14"/>
-    </w:p>
-    <w:p>
-      <w:pPr>
-        <w:rPr>
-          <w:lang w:val="bs-Latn-BA"/>
-        </w:rPr>
-      </w:pPr>
-    </w:p>
-    <w:p>
-      <w:pPr>
-        <w:rPr>
-          <w:lang w:val="bs-Latn-BA"/>
-        </w:rPr>
-      </w:pPr>
-      <w:r>
-        <w:rPr>
-          <w:lang w:val="bs-Latn-BA"/>
-        </w:rPr>
-        <w:t xml:space="preserve">SAML protokol opisuje način na koji se određeni SAML elementi (uključujući tvrdnje) pakuju unutar SAML zahtjeva i odgovora, i definiše pravila kojih se SAML učesnici moraju pridržavati prilikom kreiranja ili konzumiranja istih. </w:t>
+      <w:bookmarkEnd w:id="13"/>
+    </w:p>
+    <w:p>
+      <w:pPr>
+        <w:rPr>
+          <w:lang w:val="bs-Latn-BA"/>
+        </w:rPr>
+      </w:pPr>
+    </w:p>
+    <w:p>
+      <w:pPr>
+        <w:rPr>
+          <w:lang w:val="bs-Latn-BA"/>
+        </w:rPr>
+      </w:pPr>
+      <w:r>
+        <w:rPr>
+          <w:lang w:val="bs-Latn-BA"/>
+        </w:rPr>
+        <w:t xml:space="preserve">SAML protokol opisuje način na koji se određeni SAML elementi (uključujući </w:t>
+      </w:r>
+      <w:r>
+        <w:rPr>
+          <w:lang w:val="bs-Latn-BA"/>
+        </w:rPr>
+        <w:t xml:space="preserve">i </w:t>
+      </w:r>
+      <w:r>
+        <w:rPr>
+          <w:lang w:val="bs-Latn-BA"/>
+        </w:rPr>
+        <w:t xml:space="preserve">tvrdnje) pakuju unutar SAML zahtjeva i odgovora, i definiše pravila kojih se SAML učesnici moraju pridržavati prilikom kreiranja ili konzumiranja istih. </w:t>
       </w:r>
       <w:r>
         <w:rPr>
@@ -20192,7 +20964,19 @@
         <w:rPr>
           <w:lang w:val="bs-Latn-BA"/>
         </w:rPr>
-        <w:t xml:space="preserve"> (upit). Servis provajder šalje upit direktno provajderu identiteta putem sigurnog kanala. U skladu sa tri tipa izjava, postoje tri tipa SAML upita:</w:t>
+        <w:t xml:space="preserve"> (upit). Servis provajder </w:t>
+      </w:r>
+      <w:r>
+        <w:rPr>
+          <w:lang w:val="bs-Latn-BA"/>
+        </w:rPr>
+        <w:t xml:space="preserve">direktno </w:t>
+      </w:r>
+      <w:r>
+        <w:rPr>
+          <w:lang w:val="bs-Latn-BA"/>
+        </w:rPr>
+        <w:t>šalje upit provajderu identiteta putem sigurnog kanala. U skladu sa tri tipa izjava, postoje tri tipa SAML upita:</w:t>
       </w:r>
     </w:p>
     <w:p>
@@ -20217,7 +21001,13 @@
         <w:rPr>
           <w:lang w:val="bs-Latn-BA"/>
         </w:rPr>
-        <w:t>Autentifikacijski upit</w:t>
+        <w:t>Autenti</w:t>
+      </w:r>
+      <w:r>
+        <w:rPr>
+          <w:lang w:val="bs-Latn-BA"/>
+        </w:rPr>
+        <w:t>kacijski upit</w:t>
       </w:r>
     </w:p>
     <w:p>
@@ -20273,7 +21063,43 @@
         <w:rPr>
           <w:lang w:val="bs-Latn-BA"/>
         </w:rPr>
-        <w:t xml:space="preserve">Među navedenim, atributski upit je možda najvažniji. Rezultat ovog upita je SAML odgovor koji sadrži tvrdnju koja se sastoji od  atributskih izjava. </w:t>
+        <w:t xml:space="preserve">Među navedenim, atributski upit je možda najvažniji. Rezultat </w:t>
+      </w:r>
+      <w:r>
+        <w:rPr>
+          <w:lang w:val="bs-Latn-BA"/>
+        </w:rPr>
+        <w:t>takvog</w:t>
+      </w:r>
+      <w:r>
+        <w:rPr>
+          <w:lang w:val="bs-Latn-BA"/>
+        </w:rPr>
+        <w:t xml:space="preserve"> upita je SAML odgovor koji sadrži tvrdnju koja se sastoji od</w:t>
+      </w:r>
+      <w:r>
+        <w:rPr>
+          <w:lang w:val="bs-Latn-BA"/>
+        </w:rPr>
+        <w:t xml:space="preserve"> </w:t>
+      </w:r>
+      <w:r>
+        <w:rPr>
+          <w:lang w:val="bs-Latn-BA"/>
+        </w:rPr>
+        <w:t>gore</w:t>
+      </w:r>
+      <w:r>
+        <w:rPr>
+          <w:lang w:val="bs-Latn-BA"/>
+        </w:rPr>
+        <w:t xml:space="preserve"> navedenih </w:t>
+      </w:r>
+      <w:r>
+        <w:rPr>
+          <w:lang w:val="bs-Latn-BA"/>
+        </w:rPr>
+        <w:t>atributskih izjava.</w:t>
       </w:r>
     </w:p>
     <w:p>
@@ -20291,7 +21117,7 @@
           <w:lang w:val="bs-Latn-BA"/>
         </w:rPr>
       </w:pPr>
-      <w:bookmarkStart w:id="15" w:name="_Toc499388309"/>
+      <w:bookmarkStart w:id="14" w:name="_Toc499388309"/>
       <w:r>
         <w:rPr>
           <w:lang w:val="bs-Latn-BA"/>
@@ -20308,9 +21134,15 @@
         <w:rPr>
           <w:lang w:val="bs-Latn-BA"/>
         </w:rPr>
+        <w:t>/uvezivanja</w:t>
+      </w:r>
+      <w:r>
+        <w:rPr>
+          <w:lang w:val="bs-Latn-BA"/>
+        </w:rPr>
         <w:t>)</w:t>
       </w:r>
-      <w:bookmarkEnd w:id="15"/>
+      <w:bookmarkEnd w:id="14"/>
     </w:p>
     <w:p>
       <w:pPr>
@@ -20349,7 +21181,19 @@
         <w:rPr>
           <w:lang w:val="bs-Latn-BA"/>
         </w:rPr>
-        <w:t>SAML 1.1 definiše samo jedno povezivanje – SAML SOAP. SAML 2.0 sadrži potpuno novu specifikaciju povezivanja koja definiše sledeće standarde:</w:t>
+        <w:t>SAML 1.1 definiše sam</w:t>
+      </w:r>
+      <w:r>
+        <w:rPr>
+          <w:lang w:val="bs-Latn-BA"/>
+        </w:rPr>
+        <w:t>o jedno povezivanje – SAML SOAP, dok</w:t>
+      </w:r>
+      <w:r>
+        <w:rPr>
+          <w:lang w:val="bs-Latn-BA"/>
+        </w:rPr>
+        <w:t xml:space="preserve"> SAML 2.0 sadrži potpuno novu specifikaciju povezivanja koja definiše sledeće standarde:</w:t>
       </w:r>
     </w:p>
     <w:p>
@@ -20498,6 +21342,7 @@
         <w:rPr>
           <w:lang w:val="bs-Latn-BA"/>
         </w:rPr>
+        <w:lastRenderedPageBreak/>
         <w:t xml:space="preserve">Za </w:t>
       </w:r>
       <w:r>
@@ -20505,19 +21350,50 @@
           <w:i/>
           <w:lang w:val="bs-Latn-BA"/>
         </w:rPr>
-        <w:t>Web Browser  SSO</w:t>
-      </w:r>
-      <w:r>
-        <w:rPr>
-          <w:lang w:val="bs-Latn-BA"/>
-        </w:rPr>
-        <w:t xml:space="preserve"> profil najčešće se koriste </w:t>
+        <w:t xml:space="preserve">Web Browser </w:t>
       </w:r>
       <w:r>
         <w:rPr>
           <w:i/>
           <w:lang w:val="bs-Latn-BA"/>
         </w:rPr>
+        <w:t>SSO</w:t>
+      </w:r>
+      <w:r>
+        <w:rPr>
+          <w:lang w:val="bs-Latn-BA"/>
+        </w:rPr>
+        <w:t xml:space="preserve"> profil</w:t>
+      </w:r>
+      <w:r>
+        <w:rPr>
+          <w:lang w:val="bs-Latn-BA"/>
+        </w:rPr>
+        <w:t xml:space="preserve">, koji je detaljnije obrađen </w:t>
+      </w:r>
+      <w:r>
+        <w:rPr>
+          <w:lang w:val="bs-Latn-BA"/>
+        </w:rPr>
+        <w:t>kasnije</w:t>
+      </w:r>
+      <w:r>
+        <w:rPr>
+          <w:lang w:val="bs-Latn-BA"/>
+        </w:rPr>
+        <w:t>,</w:t>
+      </w:r>
+      <w:r>
+        <w:rPr>
+          <w:lang w:val="bs-Latn-BA"/>
+        </w:rPr>
+        <w:t xml:space="preserve"> najčešće se koriste </w:t>
+      </w:r>
+      <w:r>
+        <w:rPr>
+          <w:i/>
+          <w:lang w:val="bs-Latn-BA"/>
+        </w:rPr>
         <w:t>HTTP Redirect Binding</w:t>
       </w:r>
       <w:r>
@@ -20537,7 +21413,19 @@
         <w:rPr>
           <w:lang w:val="bs-Latn-BA"/>
         </w:rPr>
-        <w:t xml:space="preserve">. Npr, servis provajder može koristiti HTTP redirekciju kako bi poslao zahtjev, dok provajder identiteta koristi HTTP POST za vraćanje odgovora. </w:t>
+        <w:t xml:space="preserve">. Npr, servis provajder može koristiti HTTP redirekciju kako bi poslao zahtjev, dok provajder identiteta koristi HTTP POST </w:t>
+      </w:r>
+      <w:r>
+        <w:rPr>
+          <w:lang w:val="bs-Latn-BA"/>
+        </w:rPr>
+        <w:t xml:space="preserve">metodu </w:t>
+      </w:r>
+      <w:r>
+        <w:rPr>
+          <w:lang w:val="bs-Latn-BA"/>
+        </w:rPr>
+        <w:t xml:space="preserve">za vraćanje odgovora. </w:t>
       </w:r>
     </w:p>
     <w:p>
@@ -20555,35 +21443,49 @@
           <w:lang w:val="bs-Latn-BA"/>
         </w:rPr>
       </w:pPr>
-      <w:bookmarkStart w:id="16" w:name="_Toc499388310"/>
+      <w:bookmarkStart w:id="15" w:name="_Toc499388310"/>
       <w:r>
         <w:rPr>
           <w:lang w:val="bs-Latn-BA"/>
         </w:rPr>
         <w:t>Profiles (profili)</w:t>
       </w:r>
+      <w:bookmarkEnd w:id="15"/>
+    </w:p>
+    <w:p>
+      <w:pPr>
+        <w:jc w:val="both"/>
+        <w:rPr>
+          <w:lang w:val="bs-Latn-BA"/>
+        </w:rPr>
+      </w:pPr>
+    </w:p>
+    <w:p>
+      <w:pPr>
+        <w:jc w:val="both"/>
+        <w:rPr>
+          <w:lang w:val="bs-Latn-BA"/>
+        </w:rPr>
+      </w:pPr>
+      <w:r>
+        <w:rPr>
+          <w:lang w:val="bs-Latn-BA"/>
+        </w:rPr>
+        <w:t xml:space="preserve">SAML profil detaljno opisuje kako </w:t>
+      </w:r>
+      <w:r>
+        <w:rPr>
+          <w:lang w:val="bs-Latn-BA"/>
+        </w:rPr>
+        <w:t xml:space="preserve">treba da </w:t>
+      </w:r>
+      <w:bookmarkStart w:id="16" w:name="_GoBack"/>
       <w:bookmarkEnd w:id="16"/>
-    </w:p>
-    <w:p>
-      <w:pPr>
-        <w:jc w:val="both"/>
-        <w:rPr>
-          <w:lang w:val="bs-Latn-BA"/>
-        </w:rPr>
-      </w:pPr>
-    </w:p>
-    <w:p>
-      <w:pPr>
-        <w:jc w:val="both"/>
-        <w:rPr>
-          <w:lang w:val="bs-Latn-BA"/>
-        </w:rPr>
-      </w:pPr>
-      <w:r>
-        <w:rPr>
-          <w:lang w:val="bs-Latn-BA"/>
-        </w:rPr>
-        <w:t xml:space="preserve">SAML profil detaljno opisuje kako se kombinuju tvrdnje, protokoli i povezivanja za određeni slučaj upotrebe. Najvažniji SAML profil je </w:t>
+      <w:r>
+        <w:rPr>
+          <w:lang w:val="bs-Latn-BA"/>
+        </w:rPr>
+        <w:t xml:space="preserve">se kombinuju tvrdnje, protokoli i povezivanja za određeni slučaj upotrebe. Najvažniji SAML profil je </w:t>
       </w:r>
       <w:r>
         <w:rPr>
@@ -20596,29 +21498,7 @@
         <w:rPr>
           <w:lang w:val="bs-Latn-BA"/>
         </w:rPr>
-        <w:t xml:space="preserve"> profil.</w:t>
-      </w:r>
-    </w:p>
-    <w:p>
-      <w:pPr>
-        <w:jc w:val="both"/>
-        <w:rPr>
-          <w:lang w:val="bs-Latn-BA"/>
-        </w:rPr>
-      </w:pPr>
-    </w:p>
-    <w:p>
-      <w:pPr>
-        <w:jc w:val="both"/>
-        <w:rPr>
-          <w:lang w:val="bs-Latn-BA"/>
-        </w:rPr>
-      </w:pPr>
-      <w:r>
-        <w:rPr>
-          <w:lang w:val="bs-Latn-BA"/>
-        </w:rPr>
-        <w:t>Ovaj profil je detaljno opisan u sekciji 9.1</w:t>
+        <w:t xml:space="preserve"> profil, detaljno opisan u paragrafu 9.1.</w:t>
       </w:r>
     </w:p>
     <w:p>
@@ -20642,7 +21522,6 @@
         <w:rPr>
           <w:lang w:val="bs-Latn-BA"/>
         </w:rPr>
-        <w:lastRenderedPageBreak/>
         <w:t>SAML 2.0</w:t>
       </w:r>
       <w:bookmarkEnd w:id="17"/>
@@ -27974,7 +28853,7 @@
           </mc:Choice>
           <mc:Fallback>
             <w:pict>
-              <v:shape w14:anchorId="3C7579C8" id="Straight Arrow Connector 193" o:spid="_x0000_s1026" type="#_x0000_t32" style="position:absolute;margin-left:61.5pt;margin-top:346.6pt;width:179.25pt;height:0;flip:x;z-index:251660288;visibility:visible;mso-wrap-style:square;mso-wrap-distance-left:9pt;mso-wrap-distance-top:0;mso-wrap-distance-right:9pt;mso-wrap-distance-bottom:0;mso-position-horizontal:absolute;mso-position-horizontal-relative:text;mso-position-vertical:absolute;mso-position-vertical-relative:text" o:gfxdata="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" strokecolor="#4579b8 [3044]" strokeweight="1.5pt">
+              <v:shape w14:anchorId="7A9A817C" id="Straight Arrow Connector 193" o:spid="_x0000_s1026" type="#_x0000_t32" style="position:absolute;margin-left:61.5pt;margin-top:346.6pt;width:179.25pt;height:0;flip:x;z-index:251660288;visibility:visible;mso-wrap-style:square;mso-wrap-distance-left:9pt;mso-wrap-distance-top:0;mso-wrap-distance-right:9pt;mso-wrap-distance-bottom:0;mso-position-horizontal:absolute;mso-position-horizontal-relative:text;mso-position-vertical:absolute;mso-position-vertical-relative:text" o:gfxdata="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" strokecolor="#4579b8 [3044]" strokeweight="1.5pt">
                 <v:stroke endarrow="block"/>
               </v:shape>
             </w:pict>
@@ -28154,7 +29033,7 @@
           </mc:Choice>
           <mc:Fallback>
             <w:pict>
-              <v:shape w14:anchorId="46CB5186" id="Straight Arrow Connector 12" o:spid="_x0000_s1026" type="#_x0000_t32" style="position:absolute;margin-left:423pt;margin-top:39.85pt;width:3.6pt;height:5in;z-index:251625472;visibility:visible;mso-wrap-style:square;mso-width-percent:0;mso-height-percent:0;mso-wrap-distance-left:9pt;mso-wrap-distance-top:0;mso-wrap-distance-right:9pt;mso-wrap-distance-bottom:0;mso-position-horizontal:absolute;mso-position-horizontal-relative:text;mso-position-vertical:absolute;mso-position-vertical-relative:text;mso-width-percent:0;mso-height-percent:0;mso-width-relative:margin;mso-height-relative:margin" o:gfxdata="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" strokecolor="#4579b8 [3044]" strokeweight="3pt">
+              <v:shape w14:anchorId="4E7AF4E2" id="Straight Arrow Connector 12" o:spid="_x0000_s1026" type="#_x0000_t32" style="position:absolute;margin-left:423pt;margin-top:39.85pt;width:3.6pt;height:5in;z-index:251625472;visibility:visible;mso-wrap-style:square;mso-width-percent:0;mso-height-percent:0;mso-wrap-distance-left:9pt;mso-wrap-distance-top:0;mso-wrap-distance-right:9pt;mso-wrap-distance-bottom:0;mso-position-horizontal:absolute;mso-position-horizontal-relative:text;mso-position-vertical:absolute;mso-position-vertical-relative:text;mso-width-percent:0;mso-height-percent:0;mso-width-relative:margin;mso-height-relative:margin" o:gfxdata="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" strokecolor="#4579b8 [3044]" strokeweight="3pt">
                 <v:stroke endarrow="block"/>
               </v:shape>
             </w:pict>
@@ -28226,7 +29105,7 @@
           </mc:Choice>
           <mc:Fallback>
             <w:pict>
-              <v:shape w14:anchorId="722645F6" id="Straight Arrow Connector 11" o:spid="_x0000_s1026" type="#_x0000_t32" style="position:absolute;margin-left:240.75pt;margin-top:40.6pt;width:3.6pt;height:360.75pt;z-index:251623424;visibility:visible;mso-wrap-style:square;mso-width-percent:0;mso-height-percent:0;mso-wrap-distance-left:9pt;mso-wrap-distance-top:0;mso-wrap-distance-right:9pt;mso-wrap-distance-bottom:0;mso-position-horizontal:absolute;mso-position-horizontal-relative:text;mso-position-vertical:absolute;mso-position-vertical-relative:text;mso-width-percent:0;mso-height-percent:0;mso-width-relative:margin;mso-height-relative:margin" o:gfxdata="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" strokecolor="#4579b8 [3044]" strokeweight="3pt">
+              <v:shape w14:anchorId="6590754D" id="Straight Arrow Connector 11" o:spid="_x0000_s1026" type="#_x0000_t32" style="position:absolute;margin-left:240.75pt;margin-top:40.6pt;width:3.6pt;height:360.75pt;z-index:251623424;visibility:visible;mso-wrap-style:square;mso-width-percent:0;mso-height-percent:0;mso-wrap-distance-left:9pt;mso-wrap-distance-top:0;mso-wrap-distance-right:9pt;mso-wrap-distance-bottom:0;mso-position-horizontal:absolute;mso-position-horizontal-relative:text;mso-position-vertical:absolute;mso-position-vertical-relative:text;mso-width-percent:0;mso-height-percent:0;mso-width-relative:margin;mso-height-relative:margin" o:gfxdata="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" strokecolor="#4579b8 [3044]" strokeweight="3pt">
                 <v:stroke endarrow="block"/>
               </v:shape>
             </w:pict>
@@ -28292,7 +29171,7 @@
           </mc:Choice>
           <mc:Fallback>
             <w:pict>
-              <v:shape w14:anchorId="7B694CA8" id="Straight Arrow Connector 195" o:spid="_x0000_s1026" type="#_x0000_t32" style="position:absolute;margin-left:62.25pt;margin-top:378.85pt;width:180pt;height:0;z-index:251664384;visibility:visible;mso-wrap-style:square;mso-wrap-distance-left:9pt;mso-wrap-distance-top:0;mso-wrap-distance-right:9pt;mso-wrap-distance-bottom:0;mso-position-horizontal:absolute;mso-position-horizontal-relative:text;mso-position-vertical:absolute;mso-position-vertical-relative:text" o:gfxdata="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" strokecolor="#4579b8 [3044]" strokeweight="1.5pt">
+              <v:shape w14:anchorId="7C3EEADF" id="Straight Arrow Connector 195" o:spid="_x0000_s1026" type="#_x0000_t32" style="position:absolute;margin-left:62.25pt;margin-top:378.85pt;width:180pt;height:0;z-index:251664384;visibility:visible;mso-wrap-style:square;mso-wrap-distance-left:9pt;mso-wrap-distance-top:0;mso-wrap-distance-right:9pt;mso-wrap-distance-bottom:0;mso-position-horizontal:absolute;mso-position-horizontal-relative:text;mso-position-vertical:absolute;mso-position-vertical-relative:text" o:gfxdata="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" strokecolor="#4579b8 [3044]" strokeweight="1.5pt">
                 <v:stroke endarrow="block"/>
               </v:shape>
             </w:pict>
@@ -28466,7 +29345,7 @@
           </mc:Choice>
           <mc:Fallback>
             <w:pict>
-              <v:shape w14:anchorId="393F90D6" id="Straight Arrow Connector 31" o:spid="_x0000_s1026" type="#_x0000_t32" style="position:absolute;margin-left:61.5pt;margin-top:310.6pt;width:180pt;height:0;z-index:251656192;visibility:visible;mso-wrap-style:square;mso-wrap-distance-left:9pt;mso-wrap-distance-top:0;mso-wrap-distance-right:9pt;mso-wrap-distance-bottom:0;mso-position-horizontal:absolute;mso-position-horizontal-relative:text;mso-position-vertical:absolute;mso-position-vertical-relative:text" o:gfxdata="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" strokecolor="#4579b8 [3044]" strokeweight="1.5pt">
+              <v:shape w14:anchorId="7AF76348" id="Straight Arrow Connector 31" o:spid="_x0000_s1026" type="#_x0000_t32" style="position:absolute;margin-left:61.5pt;margin-top:310.6pt;width:180pt;height:0;z-index:251656192;visibility:visible;mso-wrap-style:square;mso-wrap-distance-left:9pt;mso-wrap-distance-top:0;mso-wrap-distance-right:9pt;mso-wrap-distance-bottom:0;mso-position-horizontal:absolute;mso-position-horizontal-relative:text;mso-position-vertical:absolute;mso-position-vertical-relative:text" o:gfxdata="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" strokecolor="#4579b8 [3044]" strokeweight="1.5pt">
                 <v:stroke endarrow="block"/>
               </v:shape>
             </w:pict>
@@ -28538,7 +29417,7 @@
           </mc:Choice>
           <mc:Fallback>
             <w:pict>
-              <v:shape w14:anchorId="059C5235" id="Straight Arrow Connector 10" o:spid="_x0000_s1026" type="#_x0000_t32" style="position:absolute;margin-left:60pt;margin-top:41.35pt;width:1.5pt;height:5in;z-index:251621376;visibility:visible;mso-wrap-style:square;mso-width-percent:0;mso-height-percent:0;mso-wrap-distance-left:9pt;mso-wrap-distance-top:0;mso-wrap-distance-right:9pt;mso-wrap-distance-bottom:0;mso-position-horizontal:absolute;mso-position-horizontal-relative:text;mso-position-vertical:absolute;mso-position-vertical-relative:text;mso-width-percent:0;mso-height-percent:0;mso-width-relative:margin;mso-height-relative:margin" o:gfxdata="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" strokecolor="#4579b8 [3044]" strokeweight="3pt">
+              <v:shape w14:anchorId="7EC8B21C" id="Straight Arrow Connector 10" o:spid="_x0000_s1026" type="#_x0000_t32" style="position:absolute;margin-left:60pt;margin-top:41.35pt;width:1.5pt;height:5in;z-index:251621376;visibility:visible;mso-wrap-style:square;mso-width-percent:0;mso-height-percent:0;mso-wrap-distance-left:9pt;mso-wrap-distance-top:0;mso-wrap-distance-right:9pt;mso-wrap-distance-bottom:0;mso-position-horizontal:absolute;mso-position-horizontal-relative:text;mso-position-vertical:absolute;mso-position-vertical-relative:text;mso-width-percent:0;mso-height-percent:0;mso-width-relative:margin;mso-height-relative:margin" o:gfxdata="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" strokecolor="#4579b8 [3044]" strokeweight="3pt">
                 <v:stroke endarrow="block"/>
               </v:shape>
             </w:pict>
@@ -28838,7 +29717,7 @@
           </mc:Choice>
           <mc:Fallback>
             <w:pict>
-              <v:shape w14:anchorId="209DDCA0" id="Straight Arrow Connector 28" o:spid="_x0000_s1026" type="#_x0000_t32" style="position:absolute;margin-left:242.25pt;margin-top:238.6pt;width:179.25pt;height:0;flip:x;z-index:251650048;visibility:visible;mso-wrap-style:square;mso-wrap-distance-left:9pt;mso-wrap-distance-top:0;mso-wrap-distance-right:9pt;mso-wrap-distance-bottom:0;mso-position-horizontal:absolute;mso-position-horizontal-relative:text;mso-position-vertical:absolute;mso-position-vertical-relative:text" o:gfxdata="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" strokecolor="#4579b8 [3044]" strokeweight="1.5pt">
+              <v:shape w14:anchorId="1D8B232F" id="Straight Arrow Connector 28" o:spid="_x0000_s1026" type="#_x0000_t32" style="position:absolute;margin-left:242.25pt;margin-top:238.6pt;width:179.25pt;height:0;flip:x;z-index:251650048;visibility:visible;mso-wrap-style:square;mso-wrap-distance-left:9pt;mso-wrap-distance-top:0;mso-wrap-distance-right:9pt;mso-wrap-distance-bottom:0;mso-position-horizontal:absolute;mso-position-horizontal-relative:text;mso-position-vertical:absolute;mso-position-vertical-relative:text" o:gfxdata="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" strokecolor="#4579b8 [3044]" strokeweight="1.5pt">
                 <v:stroke endarrow="block"/>
               </v:shape>
             </w:pict>
@@ -29016,7 +29895,7 @@
           </mc:Choice>
           <mc:Fallback>
             <w:pict>
-              <v:shape w14:anchorId="11D838BB" id="Straight Arrow Connector 26" o:spid="_x0000_s1026" type="#_x0000_t32" style="position:absolute;margin-left:241.5pt;margin-top:198.85pt;width:180pt;height:0;z-index:251643904;visibility:visible;mso-wrap-style:square;mso-wrap-distance-left:9pt;mso-wrap-distance-top:0;mso-wrap-distance-right:9pt;mso-wrap-distance-bottom:0;mso-position-horizontal:absolute;mso-position-horizontal-relative:text;mso-position-vertical:absolute;mso-position-vertical-relative:text" o:gfxdata="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" strokecolor="#4579b8 [3044]" strokeweight="1.5pt">
+              <v:shape w14:anchorId="2B4AB1FB" id="Straight Arrow Connector 26" o:spid="_x0000_s1026" type="#_x0000_t32" style="position:absolute;margin-left:241.5pt;margin-top:198.85pt;width:180pt;height:0;z-index:251643904;visibility:visible;mso-wrap-style:square;mso-wrap-distance-left:9pt;mso-wrap-distance-top:0;mso-wrap-distance-right:9pt;mso-wrap-distance-bottom:0;mso-position-horizontal:absolute;mso-position-horizontal-relative:text;mso-position-vertical:absolute;mso-position-vertical-relative:text" o:gfxdata="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" strokecolor="#4579b8 [3044]" strokeweight="1.5pt">
                 <v:stroke dashstyle="3 1" startarrow="block" endarrow="block"/>
               </v:shape>
             </w:pict>
@@ -29082,7 +29961,7 @@
           </mc:Choice>
           <mc:Fallback>
             <w:pict>
-              <v:shape w14:anchorId="550FE91F" id="Straight Arrow Connector 16" o:spid="_x0000_s1026" type="#_x0000_t32" style="position:absolute;margin-left:61.5pt;margin-top:273.1pt;width:179.25pt;height:0;flip:x;z-index:251631616;visibility:visible;mso-wrap-style:square;mso-wrap-distance-left:9pt;mso-wrap-distance-top:0;mso-wrap-distance-right:9pt;mso-wrap-distance-bottom:0;mso-position-horizontal:absolute;mso-position-horizontal-relative:text;mso-position-vertical:absolute;mso-position-vertical-relative:text" o:gfxdata="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" strokecolor="#4579b8 [3044]" strokeweight="1.5pt">
+              <v:shape w14:anchorId="5700E51A" id="Straight Arrow Connector 16" o:spid="_x0000_s1026" type="#_x0000_t32" style="position:absolute;margin-left:61.5pt;margin-top:273.1pt;width:179.25pt;height:0;flip:x;z-index:251631616;visibility:visible;mso-wrap-style:square;mso-wrap-distance-left:9pt;mso-wrap-distance-top:0;mso-wrap-distance-right:9pt;mso-wrap-distance-bottom:0;mso-position-horizontal:absolute;mso-position-horizontal-relative:text;mso-position-vertical:absolute;mso-position-vertical-relative:text" o:gfxdata="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" strokecolor="#4579b8 [3044]" strokeweight="1.5pt">
                 <v:stroke endarrow="block"/>
               </v:shape>
             </w:pict>
@@ -29264,7 +30143,7 @@
           </mc:Choice>
           <mc:Fallback>
             <w:pict>
-              <v:shape w14:anchorId="349ECD9D" id="Straight Arrow Connector 19" o:spid="_x0000_s1026" type="#_x0000_t32" style="position:absolute;margin-left:241.5pt;margin-top:157.6pt;width:180pt;height:0;z-index:251637760;visibility:visible;mso-wrap-style:square;mso-width-percent:0;mso-height-percent:0;mso-wrap-distance-left:9pt;mso-wrap-distance-top:0;mso-wrap-distance-right:9pt;mso-wrap-distance-bottom:0;mso-position-horizontal:absolute;mso-position-horizontal-relative:text;mso-position-vertical:absolute;mso-position-vertical-relative:text;mso-width-percent:0;mso-height-percent:0;mso-width-relative:margin;mso-height-relative:margin" o:gfxdata="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" strokecolor="#4579b8 [3044]" strokeweight="1.5pt">
+              <v:shape w14:anchorId="4886AE7A" id="Straight Arrow Connector 19" o:spid="_x0000_s1026" type="#_x0000_t32" style="position:absolute;margin-left:241.5pt;margin-top:157.6pt;width:180pt;height:0;z-index:251637760;visibility:visible;mso-wrap-style:square;mso-width-percent:0;mso-height-percent:0;mso-wrap-distance-left:9pt;mso-wrap-distance-top:0;mso-wrap-distance-right:9pt;mso-wrap-distance-bottom:0;mso-position-horizontal:absolute;mso-position-horizontal-relative:text;mso-position-vertical:absolute;mso-position-vertical-relative:text;mso-width-percent:0;mso-height-percent:0;mso-width-relative:margin;mso-height-relative:margin" o:gfxdata="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" strokecolor="#4579b8 [3044]" strokeweight="1.5pt">
                 <v:stroke endarrow="block"/>
               </v:shape>
             </w:pict>
@@ -29704,7 +30583,7 @@
           </mc:Choice>
           <mc:Fallback>
             <w:pict>
-              <v:shape w14:anchorId="43ACF049" id="Straight Arrow Connector 15" o:spid="_x0000_s1026" type="#_x0000_t32" style="position:absolute;margin-left:60.75pt;margin-top:8.65pt;width:179.25pt;height:0;flip:x;z-index:251627520;visibility:visible;mso-wrap-style:square;mso-wrap-distance-left:9pt;mso-wrap-distance-top:0;mso-wrap-distance-right:9pt;mso-wrap-distance-bottom:0;mso-position-horizontal:absolute;mso-position-horizontal-relative:text;mso-position-vertical:absolute;mso-position-vertical-relative:text" o:gfxdata="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" strokecolor="#4579b8 [3044]" strokeweight="1.5pt">
+              <v:shape w14:anchorId="02866FC1" id="Straight Arrow Connector 15" o:spid="_x0000_s1026" type="#_x0000_t32" style="position:absolute;margin-left:60.75pt;margin-top:8.65pt;width:179.25pt;height:0;flip:x;z-index:251627520;visibility:visible;mso-wrap-style:square;mso-wrap-distance-left:9pt;mso-wrap-distance-top:0;mso-wrap-distance-right:9pt;mso-wrap-distance-bottom:0;mso-position-horizontal:absolute;mso-position-horizontal-relative:text;mso-position-vertical:absolute;mso-position-vertical-relative:text" o:gfxdata="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" strokecolor="#4579b8 [3044]" strokeweight="1.5pt">
                 <v:stroke endarrow="block"/>
               </v:shape>
             </w:pict>
@@ -29788,7 +30667,7 @@
           </mc:Choice>
           <mc:Fallback>
             <w:pict>
-              <v:shape w14:anchorId="06CE70AF" id="Straight Arrow Connector 210" o:spid="_x0000_s1026" type="#_x0000_t32" style="position:absolute;margin-left:60pt;margin-top:6.9pt;width:180pt;height:0;z-index:251688960;visibility:visible;mso-wrap-style:square;mso-wrap-distance-left:9pt;mso-wrap-distance-top:0;mso-wrap-distance-right:9pt;mso-wrap-distance-bottom:0;mso-position-horizontal:absolute;mso-position-horizontal-relative:text;mso-position-vertical:absolute;mso-position-vertical-relative:text" o:gfxdata="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" strokecolor="#4579b8 [3044]" strokeweight="1.5pt">
+              <v:shape w14:anchorId="5A6E9381" id="Straight Arrow Connector 210" o:spid="_x0000_s1026" type="#_x0000_t32" style="position:absolute;margin-left:60pt;margin-top:6.9pt;width:180pt;height:0;z-index:251688960;visibility:visible;mso-wrap-style:square;mso-wrap-distance-left:9pt;mso-wrap-distance-top:0;mso-wrap-distance-right:9pt;mso-wrap-distance-bottom:0;mso-position-horizontal:absolute;mso-position-horizontal-relative:text;mso-position-vertical:absolute;mso-position-vertical-relative:text" o:gfxdata="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" strokecolor="#4579b8 [3044]" strokeweight="1.5pt">
                 <v:stroke dashstyle="3 1" startarrow="block" endarrow="block"/>
               </v:shape>
             </w:pict>
@@ -30094,7 +30973,7 @@
           </mc:Choice>
           <mc:Fallback>
             <w:pict>
-              <v:shape w14:anchorId="563A2E73" id="Straight Arrow Connector 17" o:spid="_x0000_s1026" type="#_x0000_t32" style="position:absolute;margin-left:60pt;margin-top:20.3pt;width:180pt;height:0;z-index:251633664;visibility:visible;mso-wrap-style:square;mso-wrap-distance-left:9pt;mso-wrap-distance-top:0;mso-wrap-distance-right:9pt;mso-wrap-distance-bottom:0;mso-position-horizontal:absolute;mso-position-horizontal-relative:text;mso-position-vertical:absolute;mso-position-vertical-relative:text" o:gfxdata="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" strokecolor="#4579b8 [3044]" strokeweight="1.5pt">
+              <v:shape w14:anchorId="62FF468A" id="Straight Arrow Connector 17" o:spid="_x0000_s1026" type="#_x0000_t32" style="position:absolute;margin-left:60pt;margin-top:20.3pt;width:180pt;height:0;z-index:251633664;visibility:visible;mso-wrap-style:square;mso-wrap-distance-left:9pt;mso-wrap-distance-top:0;mso-wrap-distance-right:9pt;mso-wrap-distance-bottom:0;mso-position-horizontal:absolute;mso-position-horizontal-relative:text;mso-position-vertical:absolute;mso-position-vertical-relative:text" o:gfxdata="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" strokecolor="#4579b8 [3044]" strokeweight="1.5pt">
                 <v:stroke endarrow="block"/>
               </v:shape>
             </w:pict>
@@ -33907,7 +34786,7 @@
           <w:rPr>
             <w:noProof/>
           </w:rPr>
-          <w:t>12</w:t>
+          <w:t>16</w:t>
         </w:r>
         <w:r>
           <w:rPr>
@@ -33945,6 +34824,34 @@
       </w:pPr>
       <w:r>
         <w:continuationSeparator/>
+      </w:r>
+    </w:p>
+  </w:footnote>
+  <w:footnote w:id="1">
+    <w:p>
+      <w:pPr>
+        <w:pStyle w:val="FootnoteText"/>
+      </w:pPr>
+      <w:r>
+        <w:rPr>
+          <w:rStyle w:val="FootnoteReference"/>
+        </w:rPr>
+        <w:footnoteRef/>
+      </w:r>
+      <w:r>
+        <w:t xml:space="preserve"> </w:t>
+      </w:r>
+      <w:r>
+        <w:rPr>
+          <w:i/>
+        </w:rPr>
+        <w:t>Organization for the Advancement of Structured Information Standards</w:t>
+      </w:r>
+      <w:r>
+        <w:t xml:space="preserve"> (OASIS)</w:t>
+      </w:r>
+      <w:r>
+        <w:t xml:space="preserve"> je međunarodna neprofitna organizacija koja radi na razvoju, širenju i usvajanju standarda u oblastima sigurnosti, interneta stvari, energije, upravljanja hitnim slučajevima itd.</w:t>
       </w:r>
     </w:p>
   </w:footnote>
@@ -33974,7 +34881,7 @@
         <v:path o:extrusionok="f" gradientshapeok="t" o:connecttype="rect"/>
         <o:lock v:ext="edit" aspectratio="t"/>
       </v:shapetype>
-      <v:shape id="_x0000_i1067" type="#_x0000_t75" style="width:16.5pt;height:16.5pt;visibility:visible;mso-wrap-style:square" o:bullet="t">
+      <v:shape id="_x0000_i1152" type="#_x0000_t75" style="width:16.5pt;height:16.5pt;visibility:visible;mso-wrap-style:square" o:bullet="t">
         <v:imagedata r:id="rId1" o:title=""/>
       </v:shape>
     </w:pict>
@@ -36387,6 +37294,119 @@
     </w:lvl>
   </w:abstractNum>
   <w:abstractNum w:abstractNumId="24" w15:restartNumberingAfterBreak="0">
+    <w:nsid w:val="5DBA77A1"/>
+    <w:multiLevelType w:val="hybridMultilevel"/>
+    <w:tmpl w:val="7BD89040"/>
+    <w:lvl w:ilvl="0" w:tplc="04090001">
+      <w:start w:val="1"/>
+      <w:numFmt w:val="bullet"/>
+      <w:lvlText w:val=""/>
+      <w:lvlJc w:val="left"/>
+      <w:pPr>
+        <w:ind w:left="720" w:hanging="360"/>
+      </w:pPr>
+      <w:rPr>
+        <w:rFonts w:ascii="Symbol" w:hAnsi="Symbol" w:hint="default"/>
+      </w:rPr>
+    </w:lvl>
+    <w:lvl w:ilvl="1" w:tplc="04090003" w:tentative="1">
+      <w:start w:val="1"/>
+      <w:numFmt w:val="bullet"/>
+      <w:lvlText w:val="o"/>
+      <w:lvlJc w:val="left"/>
+      <w:pPr>
+        <w:ind w:left="1440" w:hanging="360"/>
+      </w:pPr>
+      <w:rPr>
+        <w:rFonts w:ascii="Courier New" w:hAnsi="Courier New" w:cs="Courier New" w:hint="default"/>
+      </w:rPr>
+    </w:lvl>
+    <w:lvl w:ilvl="2" w:tplc="04090005" w:tentative="1">
+      <w:start w:val="1"/>
+      <w:numFmt w:val="bullet"/>
+      <w:lvlText w:val=""/>
+      <w:lvlJc w:val="left"/>
+      <w:pPr>
+        <w:ind w:left="2160" w:hanging="360"/>
+      </w:pPr>
+      <w:rPr>
+        <w:rFonts w:ascii="Wingdings" w:hAnsi="Wingdings" w:hint="default"/>
+      </w:rPr>
+    </w:lvl>
+    <w:lvl w:ilvl="3" w:tplc="04090001" w:tentative="1">
+      <w:start w:val="1"/>
+      <w:numFmt w:val="bullet"/>
+      <w:lvlText w:val=""/>
+      <w:lvlJc w:val="left"/>
+      <w:pPr>
+        <w:ind w:left="2880" w:hanging="360"/>
+      </w:pPr>
+      <w:rPr>
+        <w:rFonts w:ascii="Symbol" w:hAnsi="Symbol" w:hint="default"/>
+      </w:rPr>
+    </w:lvl>
+    <w:lvl w:ilvl="4" w:tplc="04090003" w:tentative="1">
+      <w:start w:val="1"/>
+      <w:numFmt w:val="bullet"/>
+      <w:lvlText w:val="o"/>
+      <w:lvlJc w:val="left"/>
+      <w:pPr>
+        <w:ind w:left="3600" w:hanging="360"/>
+      </w:pPr>
+      <w:rPr>
+        <w:rFonts w:ascii="Courier New" w:hAnsi="Courier New" w:cs="Courier New" w:hint="default"/>
+      </w:rPr>
+    </w:lvl>
+    <w:lvl w:ilvl="5" w:tplc="04090005" w:tentative="1">
+      <w:start w:val="1"/>
+      <w:numFmt w:val="bullet"/>
+      <w:lvlText w:val=""/>
+      <w:lvlJc w:val="left"/>
+      <w:pPr>
+        <w:ind w:left="4320" w:hanging="360"/>
+      </w:pPr>
+      <w:rPr>
+        <w:rFonts w:ascii="Wingdings" w:hAnsi="Wingdings" w:hint="default"/>
+      </w:rPr>
+    </w:lvl>
+    <w:lvl w:ilvl="6" w:tplc="04090001" w:tentative="1">
+      <w:start w:val="1"/>
+      <w:numFmt w:val="bullet"/>
+      <w:lvlText w:val=""/>
+      <w:lvlJc w:val="left"/>
+      <w:pPr>
+        <w:ind w:left="5040" w:hanging="360"/>
+      </w:pPr>
+      <w:rPr>
+        <w:rFonts w:ascii="Symbol" w:hAnsi="Symbol" w:hint="default"/>
+      </w:rPr>
+    </w:lvl>
+    <w:lvl w:ilvl="7" w:tplc="04090003" w:tentative="1">
+      <w:start w:val="1"/>
+      <w:numFmt w:val="bullet"/>
+      <w:lvlText w:val="o"/>
+      <w:lvlJc w:val="left"/>
+      <w:pPr>
+        <w:ind w:left="5760" w:hanging="360"/>
+      </w:pPr>
+      <w:rPr>
+        <w:rFonts w:ascii="Courier New" w:hAnsi="Courier New" w:cs="Courier New" w:hint="default"/>
+      </w:rPr>
+    </w:lvl>
+    <w:lvl w:ilvl="8" w:tplc="04090005" w:tentative="1">
+      <w:start w:val="1"/>
+      <w:numFmt w:val="bullet"/>
+      <w:lvlText w:val=""/>
+      <w:lvlJc w:val="left"/>
+      <w:pPr>
+        <w:ind w:left="6480" w:hanging="360"/>
+      </w:pPr>
+      <w:rPr>
+        <w:rFonts w:ascii="Wingdings" w:hAnsi="Wingdings" w:hint="default"/>
+      </w:rPr>
+    </w:lvl>
+  </w:abstractNum>
+  <w:abstractNum w:abstractNumId="25" w15:restartNumberingAfterBreak="0">
     <w:nsid w:val="62162B2C"/>
     <w:multiLevelType w:val="hybridMultilevel"/>
     <w:tmpl w:val="DC44CEA2"/>
@@ -36499,7 +37519,7 @@
       </w:rPr>
     </w:lvl>
   </w:abstractNum>
-  <w:abstractNum w:abstractNumId="25" w15:restartNumberingAfterBreak="0">
+  <w:abstractNum w:abstractNumId="26" w15:restartNumberingAfterBreak="0">
     <w:nsid w:val="67156EA2"/>
     <w:multiLevelType w:val="hybridMultilevel"/>
     <w:tmpl w:val="4EA6C9FC"/>
@@ -36612,7 +37632,7 @@
       </w:rPr>
     </w:lvl>
   </w:abstractNum>
-  <w:abstractNum w:abstractNumId="26" w15:restartNumberingAfterBreak="0">
+  <w:abstractNum w:abstractNumId="27" w15:restartNumberingAfterBreak="0">
     <w:nsid w:val="6A57509A"/>
     <w:multiLevelType w:val="hybridMultilevel"/>
     <w:tmpl w:val="B9EC3462"/>
@@ -36725,7 +37745,7 @@
       </w:rPr>
     </w:lvl>
   </w:abstractNum>
-  <w:abstractNum w:abstractNumId="27" w15:restartNumberingAfterBreak="0">
+  <w:abstractNum w:abstractNumId="28" w15:restartNumberingAfterBreak="0">
     <w:nsid w:val="705C4D0C"/>
     <w:multiLevelType w:val="multilevel"/>
     <w:tmpl w:val="0409001F"/>
@@ -36811,7 +37831,7 @@
       </w:pPr>
     </w:lvl>
   </w:abstractNum>
-  <w:abstractNum w:abstractNumId="28" w15:restartNumberingAfterBreak="0">
+  <w:abstractNum w:abstractNumId="29" w15:restartNumberingAfterBreak="0">
     <w:nsid w:val="716F7CA4"/>
     <w:multiLevelType w:val="hybridMultilevel"/>
     <w:tmpl w:val="0786E1F2"/>
@@ -36900,7 +37920,7 @@
       </w:pPr>
     </w:lvl>
   </w:abstractNum>
-  <w:abstractNum w:abstractNumId="29" w15:restartNumberingAfterBreak="0">
+  <w:abstractNum w:abstractNumId="30" w15:restartNumberingAfterBreak="0">
     <w:nsid w:val="71B1738E"/>
     <w:multiLevelType w:val="hybridMultilevel"/>
     <w:tmpl w:val="3950400E"/>
@@ -36989,7 +38009,7 @@
       </w:pPr>
     </w:lvl>
   </w:abstractNum>
-  <w:abstractNum w:abstractNumId="30" w15:restartNumberingAfterBreak="0">
+  <w:abstractNum w:abstractNumId="31" w15:restartNumberingAfterBreak="0">
     <w:nsid w:val="741E747B"/>
     <w:multiLevelType w:val="hybridMultilevel"/>
     <w:tmpl w:val="80EAEF56"/>
@@ -37078,7 +38098,7 @@
       </w:pPr>
     </w:lvl>
   </w:abstractNum>
-  <w:abstractNum w:abstractNumId="31" w15:restartNumberingAfterBreak="0">
+  <w:abstractNum w:abstractNumId="32" w15:restartNumberingAfterBreak="0">
     <w:nsid w:val="7904541F"/>
     <w:multiLevelType w:val="hybridMultilevel"/>
     <w:tmpl w:val="05BA086E"/>
@@ -37191,7 +38211,7 @@
       </w:rPr>
     </w:lvl>
   </w:abstractNum>
-  <w:abstractNum w:abstractNumId="32" w15:restartNumberingAfterBreak="0">
+  <w:abstractNum w:abstractNumId="33" w15:restartNumberingAfterBreak="0">
     <w:nsid w:val="7A1F43A7"/>
     <w:multiLevelType w:val="hybridMultilevel"/>
     <w:tmpl w:val="3B3E1862"/>
@@ -37305,7 +38325,7 @@
     </w:lvl>
   </w:abstractNum>
   <w:num w:numId="1">
-    <w:abstractNumId w:val="30"/>
+    <w:abstractNumId w:val="31"/>
   </w:num>
   <w:num w:numId="2">
     <w:abstractNumId w:val="8"/>
@@ -37314,16 +38334,16 @@
     <w:abstractNumId w:val="2"/>
   </w:num>
   <w:num w:numId="4">
-    <w:abstractNumId w:val="25"/>
+    <w:abstractNumId w:val="26"/>
   </w:num>
   <w:num w:numId="5">
     <w:abstractNumId w:val="10"/>
   </w:num>
   <w:num w:numId="6">
-    <w:abstractNumId w:val="32"/>
+    <w:abstractNumId w:val="33"/>
   </w:num>
   <w:num w:numId="7">
-    <w:abstractNumId w:val="27"/>
+    <w:abstractNumId w:val="28"/>
   </w:num>
   <w:num w:numId="8">
     <w:abstractNumId w:val="12"/>
@@ -37353,7 +38373,7 @@
     <w:abstractNumId w:val="7"/>
   </w:num>
   <w:num w:numId="17">
-    <w:abstractNumId w:val="24"/>
+    <w:abstractNumId w:val="25"/>
   </w:num>
   <w:num w:numId="18">
     <w:abstractNumId w:val="4"/>
@@ -37362,7 +38382,7 @@
     <w:abstractNumId w:val="16"/>
   </w:num>
   <w:num w:numId="20">
-    <w:abstractNumId w:val="26"/>
+    <w:abstractNumId w:val="27"/>
   </w:num>
   <w:num w:numId="21">
     <w:abstractNumId w:val="20"/>
@@ -37374,7 +38394,7 @@
     <w:abstractNumId w:val="21"/>
   </w:num>
   <w:num w:numId="24">
-    <w:abstractNumId w:val="28"/>
+    <w:abstractNumId w:val="29"/>
   </w:num>
   <w:num w:numId="25">
     <w:abstractNumId w:val="6"/>
@@ -37392,16 +38412,19 @@
     <w:abstractNumId w:val="19"/>
   </w:num>
   <w:num w:numId="30">
-    <w:abstractNumId w:val="31"/>
+    <w:abstractNumId w:val="32"/>
   </w:num>
   <w:num w:numId="31">
-    <w:abstractNumId w:val="29"/>
+    <w:abstractNumId w:val="30"/>
   </w:num>
   <w:num w:numId="32">
     <w:abstractNumId w:val="13"/>
   </w:num>
   <w:num w:numId="33">
     <w:abstractNumId w:val="23"/>
+  </w:num>
+  <w:num w:numId="34">
+    <w:abstractNumId w:val="24"/>
   </w:num>
 </w:numbering>
 </file>
@@ -38545,6 +39568,46 @@
       <w:szCs w:val="24"/>
     </w:rPr>
   </w:style>
+  <w:style w:type="paragraph" w:styleId="FootnoteText">
+    <w:name w:val="footnote text"/>
+    <w:basedOn w:val="Normal"/>
+    <w:link w:val="FootnoteTextChar"/>
+    <w:uiPriority w:val="99"/>
+    <w:semiHidden/>
+    <w:unhideWhenUsed/>
+    <w:rsid w:val="003F4ADB"/>
+    <w:pPr>
+      <w:spacing w:line="240" w:lineRule="auto"/>
+    </w:pPr>
+    <w:rPr>
+      <w:sz w:val="20"/>
+      <w:szCs w:val="20"/>
+    </w:rPr>
+  </w:style>
+  <w:style w:type="character" w:customStyle="1" w:styleId="FootnoteTextChar">
+    <w:name w:val="Footnote Text Char"/>
+    <w:basedOn w:val="DefaultParagraphFont"/>
+    <w:link w:val="FootnoteText"/>
+    <w:uiPriority w:val="99"/>
+    <w:semiHidden/>
+    <w:rsid w:val="003F4ADB"/>
+    <w:rPr>
+      <w:rFonts w:ascii="Times New Roman" w:hAnsi="Times New Roman"/>
+      <w:sz w:val="20"/>
+      <w:szCs w:val="20"/>
+    </w:rPr>
+  </w:style>
+  <w:style w:type="character" w:styleId="FootnoteReference">
+    <w:name w:val="footnote reference"/>
+    <w:basedOn w:val="DefaultParagraphFont"/>
+    <w:uiPriority w:val="99"/>
+    <w:semiHidden/>
+    <w:unhideWhenUsed/>
+    <w:rsid w:val="003F4ADB"/>
+    <w:rPr>
+      <w:vertAlign w:val="superscript"/>
+    </w:rPr>
+  </w:style>
 </w:styles>
 </file>
 
@@ -38838,7 +39901,7 @@
 </file>
 
 <file path=customXml/itemProps1.xml><?xml version="1.0" encoding="utf-8"?>
-<ds:datastoreItem xmlns:ds="http://schemas.openxmlformats.org/officeDocument/2006/customXml" ds:itemID="{6631CF23-1581-4FD0-B39B-CB8943696761}">
+<ds:datastoreItem xmlns:ds="http://schemas.openxmlformats.org/officeDocument/2006/customXml" ds:itemID="{1100BF4E-F8DB-47E5-8D2C-2FC08B5CAEBA}">
   <ds:schemaRefs>
     <ds:schemaRef ds:uri="http://schemas.openxmlformats.org/officeDocument/2006/bibliography"/>
   </ds:schemaRefs>

</xml_diff>